<commit_message>
diagram added to docx
</commit_message>
<xml_diff>
--- a/Documents/EOS Greenhouse.docx
+++ b/Documents/EOS Greenhouse.docx
@@ -10,6 +10,7 @@
           <w:docPartUnique/>
         </w:docPartObj>
       </w:sdtPr>
+      <w:sdtEndPr/>
       <w:sdtContent>
         <w:p>
           <w:r>
@@ -398,6 +399,7 @@
                                   <w:dataBinding w:prefixMappings="xmlns:ns0='http://purl.org/dc/elements/1.1/' xmlns:ns1='http://schemas.openxmlformats.org/package/2006/metadata/core-properties' " w:xpath="/ns1:coreProperties[1]/ns0:subject[1]" w:storeItemID="{6C3C8BC8-F283-45AE-878A-BAB7291924A1}"/>
                                   <w:text/>
                                 </w:sdtPr>
+                                <w:sdtEndPr/>
                                 <w:sdtContent>
                                   <w:p>
                                     <w:pPr>
@@ -769,6 +771,13 @@
     </w:sdt>
     <w:sdt>
       <w:sdtPr>
+        <w:rPr>
+          <w:rFonts w:asciiTheme="minorHAnsi" w:eastAsiaTheme="minorHAnsi" w:hAnsiTheme="minorHAnsi" w:cstheme="minorBidi"/>
+          <w:color w:val="auto"/>
+          <w:sz w:val="22"/>
+          <w:szCs w:val="22"/>
+          <w:lang w:val="x-none"/>
+        </w:rPr>
         <w:id w:val="-918641086"/>
         <w:docPartObj>
           <w:docPartGallery w:val="Table of Contents"/>
@@ -777,14 +786,9 @@
       </w:sdtPr>
       <w:sdtEndPr>
         <w:rPr>
-          <w:rFonts w:asciiTheme="minorHAnsi" w:eastAsiaTheme="minorHAnsi" w:hAnsiTheme="minorHAnsi" w:cstheme="minorBidi"/>
           <w:b/>
           <w:bCs/>
           <w:noProof/>
-          <w:color w:val="auto"/>
-          <w:sz w:val="22"/>
-          <w:szCs w:val="22"/>
-          <w:lang w:val="x-none"/>
         </w:rPr>
       </w:sdtEndPr>
       <w:sdtContent>
@@ -3455,7 +3459,6 @@
           <w:lang w:val="en-US"/>
         </w:rPr>
       </w:pPr>
-      <w:bookmarkStart w:id="2" w:name="_GoBack"/>
       <w:r>
         <w:rPr>
           <w:noProof/>
@@ -3496,23 +3499,181 @@
           </wp:inline>
         </w:drawing>
       </w:r>
+    </w:p>
+    <w:p>
+      <w:pPr>
+        <w:pStyle w:val="Heading1"/>
+        <w:rPr>
+          <w:lang w:val="en-US"/>
+        </w:rPr>
+      </w:pPr>
+      <w:bookmarkStart w:id="2" w:name="_Toc498898581"/>
+      <w:r>
+        <w:rPr>
+          <w:noProof/>
+        </w:rPr>
+        <w:lastRenderedPageBreak/>
+        <w:drawing>
+          <wp:inline distT="0" distB="0" distL="0" distR="0" wp14:anchorId="58505674" wp14:editId="4223FB38">
+            <wp:extent cx="5731510" cy="3576320"/>
+            <wp:effectExtent l="0" t="0" r="2540" b="5080"/>
+            <wp:docPr id="3" name="Picture 3"/>
+            <wp:cNvGraphicFramePr>
+              <a:graphicFrameLocks xmlns:a="http://schemas.openxmlformats.org/drawingml/2006/main" noChangeAspect="1"/>
+            </wp:cNvGraphicFramePr>
+            <a:graphic xmlns:a="http://schemas.openxmlformats.org/drawingml/2006/main">
+              <a:graphicData uri="http://schemas.openxmlformats.org/drawingml/2006/picture">
+                <pic:pic xmlns:pic="http://schemas.openxmlformats.org/drawingml/2006/picture">
+                  <pic:nvPicPr>
+                    <pic:cNvPr id="1" name=""/>
+                    <pic:cNvPicPr/>
+                  </pic:nvPicPr>
+                  <pic:blipFill>
+                    <a:blip r:embed="rId10"/>
+                    <a:stretch>
+                      <a:fillRect/>
+                    </a:stretch>
+                  </pic:blipFill>
+                  <pic:spPr>
+                    <a:xfrm>
+                      <a:off x="0" y="0"/>
+                      <a:ext cx="5731510" cy="3576320"/>
+                    </a:xfrm>
+                    <a:prstGeom prst="rect">
+                      <a:avLst/>
+                    </a:prstGeom>
+                  </pic:spPr>
+                </pic:pic>
+              </a:graphicData>
+            </a:graphic>
+          </wp:inline>
+        </w:drawing>
+      </w:r>
+      <w:bookmarkStart w:id="3" w:name="_GoBack"/>
+      <w:bookmarkEnd w:id="3"/>
+    </w:p>
+    <w:p>
+      <w:pPr>
+        <w:pStyle w:val="Heading1"/>
+        <w:rPr>
+          <w:lang w:val="en-US"/>
+        </w:rPr>
+      </w:pPr>
+      <w:r>
+        <w:rPr>
+          <w:lang w:val="en-US"/>
+        </w:rPr>
+        <w:t>Light Intensity Sensor</w:t>
+      </w:r>
       <w:bookmarkEnd w:id="2"/>
     </w:p>
     <w:p>
       <w:pPr>
+        <w:pStyle w:val="Heading2"/>
+        <w:rPr>
+          <w:lang w:val="en-US"/>
+        </w:rPr>
+      </w:pPr>
+      <w:bookmarkStart w:id="4" w:name="_Toc498898582"/>
+      <w:r>
+        <w:rPr>
+          <w:lang w:val="en-US"/>
+        </w:rPr>
+        <w:t>Circuit</w:t>
+      </w:r>
+      <w:bookmarkEnd w:id="4"/>
+    </w:p>
+    <w:p>
+      <w:pPr>
+        <w:rPr>
+          <w:lang w:val="en-US"/>
+        </w:rPr>
+      </w:pPr>
+    </w:p>
+    <w:p>
+      <w:pPr>
+        <w:pStyle w:val="Heading2"/>
+        <w:rPr>
+          <w:lang w:val="en-US"/>
+        </w:rPr>
+      </w:pPr>
+      <w:bookmarkStart w:id="5" w:name="_Toc498898583"/>
+      <w:r>
+        <w:rPr>
+          <w:lang w:val="en-US"/>
+        </w:rPr>
+        <w:t>Pins</w:t>
+      </w:r>
+      <w:bookmarkEnd w:id="5"/>
+    </w:p>
+    <w:p>
+      <w:pPr>
+        <w:rPr>
+          <w:lang w:val="en-US"/>
+        </w:rPr>
+      </w:pPr>
+    </w:p>
+    <w:p>
+      <w:pPr>
+        <w:pStyle w:val="Heading2"/>
+        <w:rPr>
+          <w:lang w:val="en-US"/>
+        </w:rPr>
+      </w:pPr>
+      <w:bookmarkStart w:id="6" w:name="_Toc498898584"/>
+      <w:r>
+        <w:rPr>
+          <w:lang w:val="en-US"/>
+        </w:rPr>
+        <w:t>Code</w:t>
+      </w:r>
+      <w:bookmarkEnd w:id="6"/>
+    </w:p>
+    <w:p>
+      <w:pPr>
+        <w:rPr>
+          <w:lang w:val="en-US"/>
+        </w:rPr>
+      </w:pPr>
+    </w:p>
+    <w:p>
+      <w:pPr>
+        <w:pStyle w:val="Heading2"/>
+        <w:rPr>
+          <w:lang w:val="en-US"/>
+        </w:rPr>
+      </w:pPr>
+      <w:bookmarkStart w:id="7" w:name="_Toc498898585"/>
+      <w:r>
+        <w:rPr>
+          <w:lang w:val="en-US"/>
+        </w:rPr>
+        <w:t>Usage</w:t>
+      </w:r>
+      <w:bookmarkEnd w:id="7"/>
+    </w:p>
+    <w:p>
+      <w:pPr>
+        <w:rPr>
+          <w:lang w:val="en-US"/>
+        </w:rPr>
+      </w:pPr>
+    </w:p>
+    <w:p>
+      <w:pPr>
         <w:pStyle w:val="Heading1"/>
         <w:rPr>
           <w:lang w:val="en-US"/>
         </w:rPr>
       </w:pPr>
-      <w:bookmarkStart w:id="3" w:name="_Toc498898581"/>
-      <w:r>
-        <w:rPr>
-          <w:lang w:val="en-US"/>
-        </w:rPr>
-        <w:t>Light Intensity Sensor</w:t>
-      </w:r>
-      <w:bookmarkEnd w:id="3"/>
+      <w:bookmarkStart w:id="8" w:name="_Toc498898586"/>
+      <w:r>
+        <w:rPr>
+          <w:lang w:val="en-US"/>
+        </w:rPr>
+        <w:t>Light Intensity Control</w:t>
+      </w:r>
+      <w:bookmarkEnd w:id="8"/>
     </w:p>
     <w:p>
       <w:pPr>
@@ -3521,14 +3682,14 @@
           <w:lang w:val="en-US"/>
         </w:rPr>
       </w:pPr>
-      <w:bookmarkStart w:id="4" w:name="_Toc498898582"/>
+      <w:bookmarkStart w:id="9" w:name="_Toc498898587"/>
       <w:r>
         <w:rPr>
           <w:lang w:val="en-US"/>
         </w:rPr>
         <w:t>Circuit</w:t>
       </w:r>
-      <w:bookmarkEnd w:id="4"/>
+      <w:bookmarkEnd w:id="9"/>
     </w:p>
     <w:p>
       <w:pPr>
@@ -3544,14 +3705,14 @@
           <w:lang w:val="en-US"/>
         </w:rPr>
       </w:pPr>
-      <w:bookmarkStart w:id="5" w:name="_Toc498898583"/>
+      <w:bookmarkStart w:id="10" w:name="_Toc498898588"/>
       <w:r>
         <w:rPr>
           <w:lang w:val="en-US"/>
         </w:rPr>
         <w:t>Pins</w:t>
       </w:r>
-      <w:bookmarkEnd w:id="5"/>
+      <w:bookmarkEnd w:id="10"/>
     </w:p>
     <w:p>
       <w:pPr>
@@ -3567,14 +3728,14 @@
           <w:lang w:val="en-US"/>
         </w:rPr>
       </w:pPr>
-      <w:bookmarkStart w:id="6" w:name="_Toc498898584"/>
+      <w:bookmarkStart w:id="11" w:name="_Toc498898589"/>
       <w:r>
         <w:rPr>
           <w:lang w:val="en-US"/>
         </w:rPr>
         <w:t>Code</w:t>
       </w:r>
-      <w:bookmarkEnd w:id="6"/>
+      <w:bookmarkEnd w:id="11"/>
     </w:p>
     <w:p>
       <w:pPr>
@@ -3590,14 +3751,14 @@
           <w:lang w:val="en-US"/>
         </w:rPr>
       </w:pPr>
-      <w:bookmarkStart w:id="7" w:name="_Toc498898585"/>
+      <w:bookmarkStart w:id="12" w:name="_Toc498898590"/>
       <w:r>
         <w:rPr>
           <w:lang w:val="en-US"/>
         </w:rPr>
         <w:t>Usage</w:t>
       </w:r>
-      <w:bookmarkEnd w:id="7"/>
+      <w:bookmarkEnd w:id="12"/>
     </w:p>
     <w:p>
       <w:pPr>
@@ -3613,120 +3774,12 @@
           <w:lang w:val="en-US"/>
         </w:rPr>
       </w:pPr>
-      <w:bookmarkStart w:id="8" w:name="_Toc498898586"/>
-      <w:r>
-        <w:rPr>
-          <w:lang w:val="en-US"/>
-        </w:rPr>
-        <w:t>Light Intensity Control</w:t>
-      </w:r>
-      <w:bookmarkEnd w:id="8"/>
-    </w:p>
-    <w:p>
-      <w:pPr>
-        <w:pStyle w:val="Heading2"/>
-        <w:rPr>
-          <w:lang w:val="en-US"/>
-        </w:rPr>
-      </w:pPr>
-      <w:bookmarkStart w:id="9" w:name="_Toc498898587"/>
-      <w:r>
-        <w:rPr>
-          <w:lang w:val="en-US"/>
-        </w:rPr>
-        <w:t>Circuit</w:t>
-      </w:r>
-      <w:bookmarkEnd w:id="9"/>
-    </w:p>
-    <w:p>
-      <w:pPr>
-        <w:rPr>
-          <w:lang w:val="en-US"/>
-        </w:rPr>
-      </w:pPr>
-    </w:p>
-    <w:p>
-      <w:pPr>
-        <w:pStyle w:val="Heading2"/>
-        <w:rPr>
-          <w:lang w:val="en-US"/>
-        </w:rPr>
-      </w:pPr>
-      <w:bookmarkStart w:id="10" w:name="_Toc498898588"/>
+      <w:bookmarkStart w:id="13" w:name="_Toc498898591"/>
       <w:r>
         <w:rPr>
           <w:lang w:val="en-US"/>
         </w:rPr>
         <w:lastRenderedPageBreak/>
-        <w:t>Pins</w:t>
-      </w:r>
-      <w:bookmarkEnd w:id="10"/>
-    </w:p>
-    <w:p>
-      <w:pPr>
-        <w:rPr>
-          <w:lang w:val="en-US"/>
-        </w:rPr>
-      </w:pPr>
-    </w:p>
-    <w:p>
-      <w:pPr>
-        <w:pStyle w:val="Heading2"/>
-        <w:rPr>
-          <w:lang w:val="en-US"/>
-        </w:rPr>
-      </w:pPr>
-      <w:bookmarkStart w:id="11" w:name="_Toc498898589"/>
-      <w:r>
-        <w:rPr>
-          <w:lang w:val="en-US"/>
-        </w:rPr>
-        <w:t>Code</w:t>
-      </w:r>
-      <w:bookmarkEnd w:id="11"/>
-    </w:p>
-    <w:p>
-      <w:pPr>
-        <w:rPr>
-          <w:lang w:val="en-US"/>
-        </w:rPr>
-      </w:pPr>
-    </w:p>
-    <w:p>
-      <w:pPr>
-        <w:pStyle w:val="Heading2"/>
-        <w:rPr>
-          <w:lang w:val="en-US"/>
-        </w:rPr>
-      </w:pPr>
-      <w:bookmarkStart w:id="12" w:name="_Toc498898590"/>
-      <w:r>
-        <w:rPr>
-          <w:lang w:val="en-US"/>
-        </w:rPr>
-        <w:t>Usage</w:t>
-      </w:r>
-      <w:bookmarkEnd w:id="12"/>
-    </w:p>
-    <w:p>
-      <w:pPr>
-        <w:rPr>
-          <w:lang w:val="en-US"/>
-        </w:rPr>
-      </w:pPr>
-    </w:p>
-    <w:p>
-      <w:pPr>
-        <w:pStyle w:val="Heading1"/>
-        <w:rPr>
-          <w:lang w:val="en-US"/>
-        </w:rPr>
-      </w:pPr>
-      <w:bookmarkStart w:id="13" w:name="_Toc498898591"/>
-      <w:r>
-        <w:rPr>
-          <w:lang w:val="en-US"/>
-        </w:rPr>
         <w:t>Temperature and Humidity Sensor</w:t>
       </w:r>
       <w:bookmarkEnd w:id="13"/>
@@ -5161,540 +5214,6 @@
 </w:styles>
 </file>
 
-<file path=word/glossary/document.xml><?xml version="1.0" encoding="utf-8"?>
-<w:glossaryDocument xmlns:wpc="http://schemas.microsoft.com/office/word/2010/wordprocessingCanvas" xmlns:cx="http://schemas.microsoft.com/office/drawing/2014/chartex" xmlns:cx1="http://schemas.microsoft.com/office/drawing/2015/9/8/chartex" xmlns:cx2="http://schemas.microsoft.com/office/drawing/2015/10/21/chartex" xmlns:cx3="http://schemas.microsoft.com/office/drawing/2016/5/9/chartex" xmlns:cx4="http://schemas.microsoft.com/office/drawing/2016/5/10/chartex" xmlns:cx5="http://schemas.microsoft.com/office/drawing/2016/5/11/chartex" xmlns:cx6="http://schemas.microsoft.com/office/drawing/2016/5/12/chartex" xmlns:cx7="http://schemas.microsoft.com/office/drawing/2016/5/13/chartex" xmlns:cx8="http://schemas.microsoft.com/office/drawing/2016/5/14/chartex" xmlns:mc="http://schemas.openxmlformats.org/markup-compatibility/2006" xmlns:aink="http://schemas.microsoft.com/office/drawing/2016/ink" xmlns:am3d="http://schemas.microsoft.com/office/drawing/2017/model3d" xmlns:o="urn:schemas-microsoft-com:office:office" xmlns:r="http://schemas.openxmlformats.org/officeDocument/2006/relationships" xmlns:m="http://schemas.openxmlformats.org/officeDocument/2006/math" xmlns:v="urn:schemas-microsoft-com:vml" xmlns:wp14="http://schemas.microsoft.com/office/word/2010/wordprocessingDrawing" xmlns:wp="http://schemas.openxmlformats.org/drawingml/2006/wordprocessingDrawing" xmlns:w10="urn:schemas-microsoft-com:office:word" xmlns:w="http://schemas.openxmlformats.org/wordprocessingml/2006/main" xmlns:w14="http://schemas.microsoft.com/office/word/2010/wordml" xmlns:w15="http://schemas.microsoft.com/office/word/2012/wordml" xmlns:w16cid="http://schemas.microsoft.com/office/word/2016/wordml/cid" xmlns:w16se="http://schemas.microsoft.com/office/word/2015/wordml/symex" xmlns:wpg="http://schemas.microsoft.com/office/word/2010/wordprocessingGroup" xmlns:wpi="http://schemas.microsoft.com/office/word/2010/wordprocessingInk" xmlns:wne="http://schemas.microsoft.com/office/word/2006/wordml" xmlns:wps="http://schemas.microsoft.com/office/word/2010/wordprocessingShape" mc:Ignorable="w14 w15 w16se w16cid wp14"/>
-</file>
-
-<file path=word/glossary/fontTable.xml><?xml version="1.0" encoding="utf-8"?>
-<w:fonts xmlns:mc="http://schemas.openxmlformats.org/markup-compatibility/2006" xmlns:r="http://schemas.openxmlformats.org/officeDocument/2006/relationships" xmlns:w="http://schemas.openxmlformats.org/wordprocessingml/2006/main" xmlns:w14="http://schemas.microsoft.com/office/word/2010/wordml" xmlns:w15="http://schemas.microsoft.com/office/word/2012/wordml" xmlns:w16cid="http://schemas.microsoft.com/office/word/2016/wordml/cid" xmlns:w16se="http://schemas.microsoft.com/office/word/2015/wordml/symex" mc:Ignorable="w14 w15 w16se w16cid">
-  <w:font w:name="Symbol">
-    <w:panose1 w:val="05050102010706020507"/>
-    <w:charset w:val="02"/>
-    <w:family w:val="roman"/>
-    <w:pitch w:val="variable"/>
-    <w:sig w:usb0="00000000" w:usb1="10000000" w:usb2="00000000" w:usb3="00000000" w:csb0="80000000" w:csb1="00000000"/>
-  </w:font>
-  <w:font w:name="Times New Roman">
-    <w:panose1 w:val="02020603050405020304"/>
-    <w:charset w:val="00"/>
-    <w:family w:val="roman"/>
-    <w:pitch w:val="variable"/>
-    <w:sig w:usb0="E0002AFF" w:usb1="C0007843" w:usb2="00000009" w:usb3="00000000" w:csb0="000001FF" w:csb1="00000000"/>
-  </w:font>
-  <w:font w:name="Courier New">
-    <w:panose1 w:val="02070309020205020404"/>
-    <w:charset w:val="00"/>
-    <w:family w:val="modern"/>
-    <w:pitch w:val="fixed"/>
-    <w:sig w:usb0="E0002EFF" w:usb1="C0007843" w:usb2="00000009" w:usb3="00000000" w:csb0="000001FF" w:csb1="00000000"/>
-  </w:font>
-  <w:font w:name="Wingdings">
-    <w:panose1 w:val="05000000000000000000"/>
-    <w:charset w:val="02"/>
-    <w:family w:val="auto"/>
-    <w:pitch w:val="variable"/>
-    <w:sig w:usb0="00000000" w:usb1="10000000" w:usb2="00000000" w:usb3="00000000" w:csb0="80000000" w:csb1="00000000"/>
-  </w:font>
-  <w:font w:name="Calibri">
-    <w:panose1 w:val="020F0502020204030204"/>
-    <w:charset w:val="00"/>
-    <w:family w:val="swiss"/>
-    <w:pitch w:val="variable"/>
-    <w:sig w:usb0="E0002AFF" w:usb1="4000ACFF" w:usb2="00000001" w:usb3="00000000" w:csb0="000001FF" w:csb1="00000000"/>
-  </w:font>
-  <w:font w:name="Calibri Light">
-    <w:panose1 w:val="020F0302020204030204"/>
-    <w:charset w:val="00"/>
-    <w:family w:val="swiss"/>
-    <w:pitch w:val="variable"/>
-    <w:sig w:usb0="A0002AEF" w:usb1="4000207B" w:usb2="00000000" w:usb3="00000000" w:csb0="000001FF" w:csb1="00000000"/>
-  </w:font>
-</w:fonts>
-</file>
-
-<file path=word/glossary/settings.xml><?xml version="1.0" encoding="utf-8"?>
-<w:settings xmlns:mc="http://schemas.openxmlformats.org/markup-compatibility/2006" xmlns:o="urn:schemas-microsoft-com:office:office" xmlns:r="http://schemas.openxmlformats.org/officeDocument/2006/relationships" xmlns:m="http://schemas.openxmlformats.org/officeDocument/2006/math" xmlns:v="urn:schemas-microsoft-com:vml" xmlns:w10="urn:schemas-microsoft-com:office:word" xmlns:w="http://schemas.openxmlformats.org/wordprocessingml/2006/main" xmlns:w14="http://schemas.microsoft.com/office/word/2010/wordml" xmlns:w15="http://schemas.microsoft.com/office/word/2012/wordml" xmlns:w16cid="http://schemas.microsoft.com/office/word/2016/wordml/cid" xmlns:w16se="http://schemas.microsoft.com/office/word/2015/wordml/symex" xmlns:sl="http://schemas.openxmlformats.org/schemaLibrary/2006/main" mc:Ignorable="w14 w15 w16se w16cid">
-  <w:view w:val="normal"/>
-  <w:defaultTabStop w:val="720"/>
-  <w:characterSpacingControl w:val="doNotCompress"/>
-  <w:compat>
-    <w:useFELayout/>
-    <w:compatSetting w:name="compatibilityMode" w:uri="http://schemas.microsoft.com/office/word" w:val="15"/>
-    <w:compatSetting w:name="overrideTableStyleFontSizeAndJustification" w:uri="http://schemas.microsoft.com/office/word" w:val="1"/>
-    <w:compatSetting w:name="enableOpenTypeFeatures" w:uri="http://schemas.microsoft.com/office/word" w:val="1"/>
-    <w:compatSetting w:name="doNotFlipMirrorIndents" w:uri="http://schemas.microsoft.com/office/word" w:val="1"/>
-    <w:compatSetting w:name="differentiateMultirowTableHeaders" w:uri="http://schemas.microsoft.com/office/word" w:val="1"/>
-    <w:compatSetting w:name="useWord2013TrackBottomHyphenation" w:uri="http://schemas.microsoft.com/office/word" w:val="0"/>
-  </w:compat>
-  <w:rsids>
-    <w:rsidRoot w:val="00265BBA"/>
-    <w:rsid w:val="00265BBA"/>
-    <w:rsid w:val="00A343E2"/>
-  </w:rsids>
-  <m:mathPr>
-    <m:mathFont m:val="Cambria Math"/>
-    <m:brkBin m:val="before"/>
-    <m:brkBinSub m:val="--"/>
-    <m:smallFrac m:val="0"/>
-    <m:dispDef/>
-    <m:lMargin m:val="0"/>
-    <m:rMargin m:val="0"/>
-    <m:defJc m:val="centerGroup"/>
-    <m:wrapIndent m:val="1440"/>
-    <m:intLim m:val="subSup"/>
-    <m:naryLim m:val="undOvr"/>
-  </m:mathPr>
-  <w:themeFontLang w:val="en-DK"/>
-  <w:clrSchemeMapping w:bg1="light1" w:t1="dark1" w:bg2="light2" w:t2="dark2" w:accent1="accent1" w:accent2="accent2" w:accent3="accent3" w:accent4="accent4" w:accent5="accent5" w:accent6="accent6" w:hyperlink="hyperlink" w:followedHyperlink="followedHyperlink"/>
-  <w:decimalSymbol w:val=","/>
-  <w:listSeparator w:val=","/>
-  <w15:chartTrackingRefBased/>
-</w:settings>
-</file>
-
-<file path=word/glossary/styles.xml><?xml version="1.0" encoding="utf-8"?>
-<w:styles xmlns:mc="http://schemas.openxmlformats.org/markup-compatibility/2006" xmlns:r="http://schemas.openxmlformats.org/officeDocument/2006/relationships" xmlns:w="http://schemas.openxmlformats.org/wordprocessingml/2006/main" xmlns:w14="http://schemas.microsoft.com/office/word/2010/wordml" xmlns:w15="http://schemas.microsoft.com/office/word/2012/wordml" xmlns:w16cid="http://schemas.microsoft.com/office/word/2016/wordml/cid" xmlns:w16se="http://schemas.microsoft.com/office/word/2015/wordml/symex" mc:Ignorable="w14 w15 w16se w16cid">
-  <w:docDefaults>
-    <w:rPrDefault>
-      <w:rPr>
-        <w:rFonts w:asciiTheme="minorHAnsi" w:eastAsiaTheme="minorEastAsia" w:hAnsiTheme="minorHAnsi" w:cstheme="minorBidi"/>
-        <w:sz w:val="22"/>
-        <w:szCs w:val="22"/>
-        <w:lang w:val="en-DK" w:eastAsia="en-DK" w:bidi="ar-SA"/>
-      </w:rPr>
-    </w:rPrDefault>
-    <w:pPrDefault>
-      <w:pPr>
-        <w:spacing w:after="160" w:line="259" w:lineRule="auto"/>
-      </w:pPr>
-    </w:pPrDefault>
-  </w:docDefaults>
-  <w:latentStyles w:defLockedState="0" w:defUIPriority="99" w:defSemiHidden="0" w:defUnhideWhenUsed="0" w:defQFormat="0" w:count="375">
-    <w:lsdException w:name="Normal" w:uiPriority="0" w:qFormat="1"/>
-    <w:lsdException w:name="heading 1" w:uiPriority="9" w:qFormat="1"/>
-    <w:lsdException w:name="heading 2" w:semiHidden="1" w:uiPriority="9" w:unhideWhenUsed="1" w:qFormat="1"/>
-    <w:lsdException w:name="heading 3" w:semiHidden="1" w:uiPriority="9" w:unhideWhenUsed="1" w:qFormat="1"/>
-    <w:lsdException w:name="heading 4" w:semiHidden="1" w:uiPriority="9" w:unhideWhenUsed="1" w:qFormat="1"/>
-    <w:lsdException w:name="heading 5" w:semiHidden="1" w:uiPriority="9" w:unhideWhenUsed="1" w:qFormat="1"/>
-    <w:lsdException w:name="heading 6" w:semiHidden="1" w:uiPriority="9" w:unhideWhenUsed="1" w:qFormat="1"/>
-    <w:lsdException w:name="heading 7" w:semiHidden="1" w:uiPriority="9" w:unhideWhenUsed="1" w:qFormat="1"/>
-    <w:lsdException w:name="heading 8" w:semiHidden="1" w:uiPriority="9" w:unhideWhenUsed="1" w:qFormat="1"/>
-    <w:lsdException w:name="heading 9" w:semiHidden="1" w:uiPriority="9" w:unhideWhenUsed="1" w:qFormat="1"/>
-    <w:lsdException w:name="index 1" w:semiHidden="1" w:unhideWhenUsed="1"/>
-    <w:lsdException w:name="index 2" w:semiHidden="1" w:unhideWhenUsed="1"/>
-    <w:lsdException w:name="index 3" w:semiHidden="1" w:unhideWhenUsed="1"/>
-    <w:lsdException w:name="index 4" w:semiHidden="1" w:unhideWhenUsed="1"/>
-    <w:lsdException w:name="index 5" w:semiHidden="1" w:unhideWhenUsed="1"/>
-    <w:lsdException w:name="index 6" w:semiHidden="1" w:unhideWhenUsed="1"/>
-    <w:lsdException w:name="index 7" w:semiHidden="1" w:unhideWhenUsed="1"/>
-    <w:lsdException w:name="index 8" w:semiHidden="1" w:unhideWhenUsed="1"/>
-    <w:lsdException w:name="index 9" w:semiHidden="1" w:unhideWhenUsed="1"/>
-    <w:lsdException w:name="toc 1" w:semiHidden="1" w:uiPriority="39" w:unhideWhenUsed="1"/>
-    <w:lsdException w:name="toc 2" w:semiHidden="1" w:uiPriority="39" w:unhideWhenUsed="1"/>
-    <w:lsdException w:name="toc 3" w:semiHidden="1" w:uiPriority="39" w:unhideWhenUsed="1"/>
-    <w:lsdException w:name="toc 4" w:semiHidden="1" w:uiPriority="39" w:unhideWhenUsed="1"/>
-    <w:lsdException w:name="toc 5" w:semiHidden="1" w:uiPriority="39" w:unhideWhenUsed="1"/>
-    <w:lsdException w:name="toc 6" w:semiHidden="1" w:uiPriority="39" w:unhideWhenUsed="1"/>
-    <w:lsdException w:name="toc 7" w:semiHidden="1" w:uiPriority="39" w:unhideWhenUsed="1"/>
-    <w:lsdException w:name="toc 8" w:semiHidden="1" w:uiPriority="39" w:unhideWhenUsed="1"/>
-    <w:lsdException w:name="toc 9" w:semiHidden="1" w:uiPriority="39" w:unhideWhenUsed="1"/>
-    <w:lsdException w:name="Normal Indent" w:semiHidden="1" w:unhideWhenUsed="1"/>
-    <w:lsdException w:name="footnote text" w:semiHidden="1" w:unhideWhenUsed="1"/>
-    <w:lsdException w:name="annotation text" w:semiHidden="1" w:unhideWhenUsed="1"/>
-    <w:lsdException w:name="header" w:semiHidden="1" w:unhideWhenUsed="1"/>
-    <w:lsdException w:name="footer" w:semiHidden="1" w:unhideWhenUsed="1"/>
-    <w:lsdException w:name="index heading" w:semiHidden="1" w:unhideWhenUsed="1"/>
-    <w:lsdException w:name="caption" w:semiHidden="1" w:uiPriority="35" w:unhideWhenUsed="1" w:qFormat="1"/>
-    <w:lsdException w:name="table of figures" w:semiHidden="1" w:unhideWhenUsed="1"/>
-    <w:lsdException w:name="envelope address" w:semiHidden="1" w:unhideWhenUsed="1"/>
-    <w:lsdException w:name="envelope return" w:semiHidden="1" w:unhideWhenUsed="1"/>
-    <w:lsdException w:name="footnote reference" w:semiHidden="1" w:unhideWhenUsed="1"/>
-    <w:lsdException w:name="annotation reference" w:semiHidden="1" w:unhideWhenUsed="1"/>
-    <w:lsdException w:name="line number" w:semiHidden="1" w:unhideWhenUsed="1"/>
-    <w:lsdException w:name="page number" w:semiHidden="1" w:unhideWhenUsed="1"/>
-    <w:lsdException w:name="endnote reference" w:semiHidden="1" w:unhideWhenUsed="1"/>
-    <w:lsdException w:name="endnote text" w:semiHidden="1" w:unhideWhenUsed="1"/>
-    <w:lsdException w:name="table of authorities" w:semiHidden="1" w:unhideWhenUsed="1"/>
-    <w:lsdException w:name="macro" w:semiHidden="1" w:unhideWhenUsed="1"/>
-    <w:lsdException w:name="toa heading" w:semiHidden="1" w:unhideWhenUsed="1"/>
-    <w:lsdException w:name="List" w:semiHidden="1" w:unhideWhenUsed="1"/>
-    <w:lsdException w:name="List Bullet" w:semiHidden="1" w:unhideWhenUsed="1"/>
-    <w:lsdException w:name="List Number" w:semiHidden="1" w:unhideWhenUsed="1"/>
-    <w:lsdException w:name="List 2" w:semiHidden="1" w:unhideWhenUsed="1"/>
-    <w:lsdException w:name="List 3" w:semiHidden="1" w:unhideWhenUsed="1"/>
-    <w:lsdException w:name="List 4" w:semiHidden="1" w:unhideWhenUsed="1"/>
-    <w:lsdException w:name="List 5" w:semiHidden="1" w:unhideWhenUsed="1"/>
-    <w:lsdException w:name="List Bullet 2" w:semiHidden="1" w:unhideWhenUsed="1"/>
-    <w:lsdException w:name="List Bullet 3" w:semiHidden="1" w:unhideWhenUsed="1"/>
-    <w:lsdException w:name="List Bullet 4" w:semiHidden="1" w:unhideWhenUsed="1"/>
-    <w:lsdException w:name="List Bullet 5" w:semiHidden="1" w:unhideWhenUsed="1"/>
-    <w:lsdException w:name="List Number 2" w:semiHidden="1" w:unhideWhenUsed="1"/>
-    <w:lsdException w:name="List Number 3" w:semiHidden="1" w:unhideWhenUsed="1"/>
-    <w:lsdException w:name="List Number 4" w:semiHidden="1" w:unhideWhenUsed="1"/>
-    <w:lsdException w:name="List Number 5" w:semiHidden="1" w:unhideWhenUsed="1"/>
-    <w:lsdException w:name="Title" w:uiPriority="10" w:qFormat="1"/>
-    <w:lsdException w:name="Closing" w:semiHidden="1" w:unhideWhenUsed="1"/>
-    <w:lsdException w:name="Signature" w:semiHidden="1" w:unhideWhenUsed="1"/>
-    <w:lsdException w:name="Default Paragraph Font" w:semiHidden="1" w:uiPriority="1" w:unhideWhenUsed="1"/>
-    <w:lsdException w:name="Body Text" w:semiHidden="1" w:unhideWhenUsed="1"/>
-    <w:lsdException w:name="Body Text Indent" w:semiHidden="1" w:unhideWhenUsed="1"/>
-    <w:lsdException w:name="List Continue" w:semiHidden="1" w:unhideWhenUsed="1"/>
-    <w:lsdException w:name="List Continue 2" w:semiHidden="1" w:unhideWhenUsed="1"/>
-    <w:lsdException w:name="List Continue 3" w:semiHidden="1" w:unhideWhenUsed="1"/>
-    <w:lsdException w:name="List Continue 4" w:semiHidden="1" w:unhideWhenUsed="1"/>
-    <w:lsdException w:name="List Continue 5" w:semiHidden="1" w:unhideWhenUsed="1"/>
-    <w:lsdException w:name="Message Header" w:semiHidden="1" w:unhideWhenUsed="1"/>
-    <w:lsdException w:name="Subtitle" w:uiPriority="11" w:qFormat="1"/>
-    <w:lsdException w:name="Salutation" w:semiHidden="1" w:unhideWhenUsed="1"/>
-    <w:lsdException w:name="Date" w:semiHidden="1" w:unhideWhenUsed="1"/>
-    <w:lsdException w:name="Body Text First Indent" w:semiHidden="1" w:unhideWhenUsed="1"/>
-    <w:lsdException w:name="Body Text First Indent 2" w:semiHidden="1" w:unhideWhenUsed="1"/>
-    <w:lsdException w:name="Note Heading" w:semiHidden="1" w:unhideWhenUsed="1"/>
-    <w:lsdException w:name="Body Text 2" w:semiHidden="1" w:unhideWhenUsed="1"/>
-    <w:lsdException w:name="Body Text 3" w:semiHidden="1" w:unhideWhenUsed="1"/>
-    <w:lsdException w:name="Body Text Indent 2" w:semiHidden="1" w:unhideWhenUsed="1"/>
-    <w:lsdException w:name="Body Text Indent 3" w:semiHidden="1" w:unhideWhenUsed="1"/>
-    <w:lsdException w:name="Block Text" w:semiHidden="1" w:unhideWhenUsed="1"/>
-    <w:lsdException w:name="Hyperlink" w:semiHidden="1" w:unhideWhenUsed="1"/>
-    <w:lsdException w:name="FollowedHyperlink" w:semiHidden="1" w:unhideWhenUsed="1"/>
-    <w:lsdException w:name="Strong" w:uiPriority="22" w:qFormat="1"/>
-    <w:lsdException w:name="Emphasis" w:uiPriority="20" w:qFormat="1"/>
-    <w:lsdException w:name="Document Map" w:semiHidden="1" w:unhideWhenUsed="1"/>
-    <w:lsdException w:name="Plain Text" w:semiHidden="1" w:unhideWhenUsed="1"/>
-    <w:lsdException w:name="E-mail Signature" w:semiHidden="1" w:unhideWhenUsed="1"/>
-    <w:lsdException w:name="HTML Top of Form" w:semiHidden="1" w:unhideWhenUsed="1"/>
-    <w:lsdException w:name="HTML Bottom of Form" w:semiHidden="1" w:unhideWhenUsed="1"/>
-    <w:lsdException w:name="Normal (Web)" w:semiHidden="1" w:unhideWhenUsed="1"/>
-    <w:lsdException w:name="HTML Acronym" w:semiHidden="1" w:unhideWhenUsed="1"/>
-    <w:lsdException w:name="HTML Address" w:semiHidden="1" w:unhideWhenUsed="1"/>
-    <w:lsdException w:name="HTML Cite" w:semiHidden="1" w:unhideWhenUsed="1"/>
-    <w:lsdException w:name="HTML Code" w:semiHidden="1" w:unhideWhenUsed="1"/>
-    <w:lsdException w:name="HTML Definition" w:semiHidden="1" w:unhideWhenUsed="1"/>
-    <w:lsdException w:name="HTML Keyboard" w:semiHidden="1" w:unhideWhenUsed="1"/>
-    <w:lsdException w:name="HTML Preformatted" w:semiHidden="1" w:unhideWhenUsed="1"/>
-    <w:lsdException w:name="HTML Sample" w:semiHidden="1" w:unhideWhenUsed="1"/>
-    <w:lsdException w:name="HTML Typewriter" w:semiHidden="1" w:unhideWhenUsed="1"/>
-    <w:lsdException w:name="HTML Variable" w:semiHidden="1" w:unhideWhenUsed="1"/>
-    <w:lsdException w:name="Normal Table" w:semiHidden="1" w:unhideWhenUsed="1"/>
-    <w:lsdException w:name="annotation subject" w:semiHidden="1" w:unhideWhenUsed="1"/>
-    <w:lsdException w:name="No List" w:semiHidden="1" w:unhideWhenUsed="1"/>
-    <w:lsdException w:name="Outline List 1" w:semiHidden="1" w:unhideWhenUsed="1"/>
-    <w:lsdException w:name="Outline List 2" w:semiHidden="1" w:unhideWhenUsed="1"/>
-    <w:lsdException w:name="Outline List 3" w:semiHidden="1" w:unhideWhenUsed="1"/>
-    <w:lsdException w:name="Table Simple 1" w:semiHidden="1" w:unhideWhenUsed="1"/>
-    <w:lsdException w:name="Table Simple 2" w:semiHidden="1" w:unhideWhenUsed="1"/>
-    <w:lsdException w:name="Table Simple 3" w:semiHidden="1" w:unhideWhenUsed="1"/>
-    <w:lsdException w:name="Table Classic 1" w:semiHidden="1" w:unhideWhenUsed="1"/>
-    <w:lsdException w:name="Table Classic 2" w:semiHidden="1" w:unhideWhenUsed="1"/>
-    <w:lsdException w:name="Table Classic 3" w:semiHidden="1" w:unhideWhenUsed="1"/>
-    <w:lsdException w:name="Table Classic 4" w:semiHidden="1" w:unhideWhenUsed="1"/>
-    <w:lsdException w:name="Table Colorful 1" w:semiHidden="1" w:unhideWhenUsed="1"/>
-    <w:lsdException w:name="Table Colorful 2" w:semiHidden="1" w:unhideWhenUsed="1"/>
-    <w:lsdException w:name="Table Colorful 3" w:semiHidden="1" w:unhideWhenUsed="1"/>
-    <w:lsdException w:name="Table Columns 1" w:semiHidden="1" w:unhideWhenUsed="1"/>
-    <w:lsdException w:name="Table Columns 2" w:semiHidden="1" w:unhideWhenUsed="1"/>
-    <w:lsdException w:name="Table Columns 3" w:semiHidden="1" w:unhideWhenUsed="1"/>
-    <w:lsdException w:name="Table Columns 4" w:semiHidden="1" w:unhideWhenUsed="1"/>
-    <w:lsdException w:name="Table Columns 5" w:semiHidden="1" w:unhideWhenUsed="1"/>
-    <w:lsdException w:name="Table Grid 1" w:semiHidden="1" w:unhideWhenUsed="1"/>
-    <w:lsdException w:name="Table Grid 2" w:semiHidden="1" w:unhideWhenUsed="1"/>
-    <w:lsdException w:name="Table Grid 3" w:semiHidden="1" w:unhideWhenUsed="1"/>
-    <w:lsdException w:name="Table Grid 4" w:semiHidden="1" w:unhideWhenUsed="1"/>
-    <w:lsdException w:name="Table Grid 5" w:semiHidden="1" w:unhideWhenUsed="1"/>
-    <w:lsdException w:name="Table Grid 6" w:semiHidden="1" w:unhideWhenUsed="1"/>
-    <w:lsdException w:name="Table Grid 7" w:semiHidden="1" w:unhideWhenUsed="1"/>
-    <w:lsdException w:name="Table Grid 8" w:semiHidden="1" w:unhideWhenUsed="1"/>
-    <w:lsdException w:name="Table List 1" w:semiHidden="1" w:unhideWhenUsed="1"/>
-    <w:lsdException w:name="Table List 2" w:semiHidden="1" w:unhideWhenUsed="1"/>
-    <w:lsdException w:name="Table List 3" w:semiHidden="1" w:unhideWhenUsed="1"/>
-    <w:lsdException w:name="Table List 4" w:semiHidden="1" w:unhideWhenUsed="1"/>
-    <w:lsdException w:name="Table List 5" w:semiHidden="1" w:unhideWhenUsed="1"/>
-    <w:lsdException w:name="Table List 6" w:semiHidden="1" w:unhideWhenUsed="1"/>
-    <w:lsdException w:name="Table List 7" w:semiHidden="1" w:unhideWhenUsed="1"/>
-    <w:lsdException w:name="Table List 8" w:semiHidden="1" w:unhideWhenUsed="1"/>
-    <w:lsdException w:name="Table 3D effects 1" w:semiHidden="1" w:unhideWhenUsed="1"/>
-    <w:lsdException w:name="Table 3D effects 2" w:semiHidden="1" w:unhideWhenUsed="1"/>
-    <w:lsdException w:name="Table 3D effects 3" w:semiHidden="1" w:unhideWhenUsed="1"/>
-    <w:lsdException w:name="Table Contemporary" w:semiHidden="1" w:unhideWhenUsed="1"/>
-    <w:lsdException w:name="Table Elegant" w:semiHidden="1" w:unhideWhenUsed="1"/>
-    <w:lsdException w:name="Table Professional" w:semiHidden="1" w:unhideWhenUsed="1"/>
-    <w:lsdException w:name="Table Subtle 1" w:semiHidden="1" w:unhideWhenUsed="1"/>
-    <w:lsdException w:name="Table Subtle 2" w:semiHidden="1" w:unhideWhenUsed="1"/>
-    <w:lsdException w:name="Table Web 1" w:semiHidden="1" w:unhideWhenUsed="1"/>
-    <w:lsdException w:name="Table Web 2" w:semiHidden="1" w:unhideWhenUsed="1"/>
-    <w:lsdException w:name="Table Web 3" w:semiHidden="1" w:unhideWhenUsed="1"/>
-    <w:lsdException w:name="Balloon Text" w:semiHidden="1" w:unhideWhenUsed="1"/>
-    <w:lsdException w:name="Table Grid" w:uiPriority="39"/>
-    <w:lsdException w:name="Table Theme" w:semiHidden="1" w:unhideWhenUsed="1"/>
-    <w:lsdException w:name="Placeholder Text" w:semiHidden="1"/>
-    <w:lsdException w:name="No Spacing" w:uiPriority="1" w:qFormat="1"/>
-    <w:lsdException w:name="Light Shading" w:uiPriority="60"/>
-    <w:lsdException w:name="Light List" w:uiPriority="61"/>
-    <w:lsdException w:name="Light Grid" w:uiPriority="62"/>
-    <w:lsdException w:name="Medium Shading 1" w:uiPriority="63"/>
-    <w:lsdException w:name="Medium Shading 2" w:uiPriority="64"/>
-    <w:lsdException w:name="Medium List 1" w:uiPriority="65"/>
-    <w:lsdException w:name="Medium List 2" w:uiPriority="66"/>
-    <w:lsdException w:name="Medium Grid 1" w:uiPriority="67"/>
-    <w:lsdException w:name="Medium Grid 2" w:uiPriority="68"/>
-    <w:lsdException w:name="Medium Grid 3" w:uiPriority="69"/>
-    <w:lsdException w:name="Dark List" w:uiPriority="70"/>
-    <w:lsdException w:name="Colorful Shading" w:uiPriority="71"/>
-    <w:lsdException w:name="Colorful List" w:uiPriority="72"/>
-    <w:lsdException w:name="Colorful Grid" w:uiPriority="73"/>
-    <w:lsdException w:name="Light Shading Accent 1" w:uiPriority="60"/>
-    <w:lsdException w:name="Light List Accent 1" w:uiPriority="61"/>
-    <w:lsdException w:name="Light Grid Accent 1" w:uiPriority="62"/>
-    <w:lsdException w:name="Medium Shading 1 Accent 1" w:uiPriority="63"/>
-    <w:lsdException w:name="Medium Shading 2 Accent 1" w:uiPriority="64"/>
-    <w:lsdException w:name="Medium List 1 Accent 1" w:uiPriority="65"/>
-    <w:lsdException w:name="Revision" w:semiHidden="1"/>
-    <w:lsdException w:name="List Paragraph" w:uiPriority="34" w:qFormat="1"/>
-    <w:lsdException w:name="Quote" w:uiPriority="29" w:qFormat="1"/>
-    <w:lsdException w:name="Intense Quote" w:uiPriority="30" w:qFormat="1"/>
-    <w:lsdException w:name="Medium List 2 Accent 1" w:uiPriority="66"/>
-    <w:lsdException w:name="Medium Grid 1 Accent 1" w:uiPriority="67"/>
-    <w:lsdException w:name="Medium Grid 2 Accent 1" w:uiPriority="68"/>
-    <w:lsdException w:name="Medium Grid 3 Accent 1" w:uiPriority="69"/>
-    <w:lsdException w:name="Dark List Accent 1" w:uiPriority="70"/>
-    <w:lsdException w:name="Colorful Shading Accent 1" w:uiPriority="71"/>
-    <w:lsdException w:name="Colorful List Accent 1" w:uiPriority="72"/>
-    <w:lsdException w:name="Colorful Grid Accent 1" w:uiPriority="73"/>
-    <w:lsdException w:name="Light Shading Accent 2" w:uiPriority="60"/>
-    <w:lsdException w:name="Light List Accent 2" w:uiPriority="61"/>
-    <w:lsdException w:name="Light Grid Accent 2" w:uiPriority="62"/>
-    <w:lsdException w:name="Medium Shading 1 Accent 2" w:uiPriority="63"/>
-    <w:lsdException w:name="Medium Shading 2 Accent 2" w:uiPriority="64"/>
-    <w:lsdException w:name="Medium List 1 Accent 2" w:uiPriority="65"/>
-    <w:lsdException w:name="Medium List 2 Accent 2" w:uiPriority="66"/>
-    <w:lsdException w:name="Medium Grid 1 Accent 2" w:uiPriority="67"/>
-    <w:lsdException w:name="Medium Grid 2 Accent 2" w:uiPriority="68"/>
-    <w:lsdException w:name="Medium Grid 3 Accent 2" w:uiPriority="69"/>
-    <w:lsdException w:name="Dark List Accent 2" w:uiPriority="70"/>
-    <w:lsdException w:name="Colorful Shading Accent 2" w:uiPriority="71"/>
-    <w:lsdException w:name="Colorful List Accent 2" w:uiPriority="72"/>
-    <w:lsdException w:name="Colorful Grid Accent 2" w:uiPriority="73"/>
-    <w:lsdException w:name="Light Shading Accent 3" w:uiPriority="60"/>
-    <w:lsdException w:name="Light List Accent 3" w:uiPriority="61"/>
-    <w:lsdException w:name="Light Grid Accent 3" w:uiPriority="62"/>
-    <w:lsdException w:name="Medium Shading 1 Accent 3" w:uiPriority="63"/>
-    <w:lsdException w:name="Medium Shading 2 Accent 3" w:uiPriority="64"/>
-    <w:lsdException w:name="Medium List 1 Accent 3" w:uiPriority="65"/>
-    <w:lsdException w:name="Medium List 2 Accent 3" w:uiPriority="66"/>
-    <w:lsdException w:name="Medium Grid 1 Accent 3" w:uiPriority="67"/>
-    <w:lsdException w:name="Medium Grid 2 Accent 3" w:uiPriority="68"/>
-    <w:lsdException w:name="Medium Grid 3 Accent 3" w:uiPriority="69"/>
-    <w:lsdException w:name="Dark List Accent 3" w:uiPriority="70"/>
-    <w:lsdException w:name="Colorful Shading Accent 3" w:uiPriority="71"/>
-    <w:lsdException w:name="Colorful List Accent 3" w:uiPriority="72"/>
-    <w:lsdException w:name="Colorful Grid Accent 3" w:uiPriority="73"/>
-    <w:lsdException w:name="Light Shading Accent 4" w:uiPriority="60"/>
-    <w:lsdException w:name="Light List Accent 4" w:uiPriority="61"/>
-    <w:lsdException w:name="Light Grid Accent 4" w:uiPriority="62"/>
-    <w:lsdException w:name="Medium Shading 1 Accent 4" w:uiPriority="63"/>
-    <w:lsdException w:name="Medium Shading 2 Accent 4" w:uiPriority="64"/>
-    <w:lsdException w:name="Medium List 1 Accent 4" w:uiPriority="65"/>
-    <w:lsdException w:name="Medium List 2 Accent 4" w:uiPriority="66"/>
-    <w:lsdException w:name="Medium Grid 1 Accent 4" w:uiPriority="67"/>
-    <w:lsdException w:name="Medium Grid 2 Accent 4" w:uiPriority="68"/>
-    <w:lsdException w:name="Medium Grid 3 Accent 4" w:uiPriority="69"/>
-    <w:lsdException w:name="Dark List Accent 4" w:uiPriority="70"/>
-    <w:lsdException w:name="Colorful Shading Accent 4" w:uiPriority="71"/>
-    <w:lsdException w:name="Colorful List Accent 4" w:uiPriority="72"/>
-    <w:lsdException w:name="Colorful Grid Accent 4" w:uiPriority="73"/>
-    <w:lsdException w:name="Light Shading Accent 5" w:uiPriority="60"/>
-    <w:lsdException w:name="Light List Accent 5" w:uiPriority="61"/>
-    <w:lsdException w:name="Light Grid Accent 5" w:uiPriority="62"/>
-    <w:lsdException w:name="Medium Shading 1 Accent 5" w:uiPriority="63"/>
-    <w:lsdException w:name="Medium Shading 2 Accent 5" w:uiPriority="64"/>
-    <w:lsdException w:name="Medium List 1 Accent 5" w:uiPriority="65"/>
-    <w:lsdException w:name="Medium List 2 Accent 5" w:uiPriority="66"/>
-    <w:lsdException w:name="Medium Grid 1 Accent 5" w:uiPriority="67"/>
-    <w:lsdException w:name="Medium Grid 2 Accent 5" w:uiPriority="68"/>
-    <w:lsdException w:name="Medium Grid 3 Accent 5" w:uiPriority="69"/>
-    <w:lsdException w:name="Dark List Accent 5" w:uiPriority="70"/>
-    <w:lsdException w:name="Colorful Shading Accent 5" w:uiPriority="71"/>
-    <w:lsdException w:name="Colorful List Accent 5" w:uiPriority="72"/>
-    <w:lsdException w:name="Colorful Grid Accent 5" w:uiPriority="73"/>
-    <w:lsdException w:name="Light Shading Accent 6" w:uiPriority="60"/>
-    <w:lsdException w:name="Light List Accent 6" w:uiPriority="61"/>
-    <w:lsdException w:name="Light Grid Accent 6" w:uiPriority="62"/>
-    <w:lsdException w:name="Medium Shading 1 Accent 6" w:uiPriority="63"/>
-    <w:lsdException w:name="Medium Shading 2 Accent 6" w:uiPriority="64"/>
-    <w:lsdException w:name="Medium List 1 Accent 6" w:uiPriority="65"/>
-    <w:lsdException w:name="Medium List 2 Accent 6" w:uiPriority="66"/>
-    <w:lsdException w:name="Medium Grid 1 Accent 6" w:uiPriority="67"/>
-    <w:lsdException w:name="Medium Grid 2 Accent 6" w:uiPriority="68"/>
-    <w:lsdException w:name="Medium Grid 3 Accent 6" w:uiPriority="69"/>
-    <w:lsdException w:name="Dark List Accent 6" w:uiPriority="70"/>
-    <w:lsdException w:name="Colorful Shading Accent 6" w:uiPriority="71"/>
-    <w:lsdException w:name="Colorful List Accent 6" w:uiPriority="72"/>
-    <w:lsdException w:name="Colorful Grid Accent 6" w:uiPriority="73"/>
-    <w:lsdException w:name="Subtle Emphasis" w:uiPriority="19" w:qFormat="1"/>
-    <w:lsdException w:name="Intense Emphasis" w:uiPriority="21" w:qFormat="1"/>
-    <w:lsdException w:name="Subtle Reference" w:uiPriority="31" w:qFormat="1"/>
-    <w:lsdException w:name="Intense Reference" w:uiPriority="32" w:qFormat="1"/>
-    <w:lsdException w:name="Book Title" w:uiPriority="33" w:qFormat="1"/>
-    <w:lsdException w:name="Bibliography" w:semiHidden="1" w:uiPriority="37" w:unhideWhenUsed="1"/>
-    <w:lsdException w:name="TOC Heading" w:semiHidden="1" w:uiPriority="39" w:unhideWhenUsed="1" w:qFormat="1"/>
-    <w:lsdException w:name="Plain Table 1" w:uiPriority="41"/>
-    <w:lsdException w:name="Plain Table 2" w:uiPriority="42"/>
-    <w:lsdException w:name="Plain Table 3" w:uiPriority="43"/>
-    <w:lsdException w:name="Plain Table 4" w:uiPriority="44"/>
-    <w:lsdException w:name="Plain Table 5" w:uiPriority="45"/>
-    <w:lsdException w:name="Grid Table Light" w:uiPriority="40"/>
-    <w:lsdException w:name="Grid Table 1 Light" w:uiPriority="46"/>
-    <w:lsdException w:name="Grid Table 2" w:uiPriority="47"/>
-    <w:lsdException w:name="Grid Table 3" w:uiPriority="48"/>
-    <w:lsdException w:name="Grid Table 4" w:uiPriority="49"/>
-    <w:lsdException w:name="Grid Table 5 Dark" w:uiPriority="50"/>
-    <w:lsdException w:name="Grid Table 6 Colorful" w:uiPriority="51"/>
-    <w:lsdException w:name="Grid Table 7 Colorful" w:uiPriority="52"/>
-    <w:lsdException w:name="Grid Table 1 Light Accent 1" w:uiPriority="46"/>
-    <w:lsdException w:name="Grid Table 2 Accent 1" w:uiPriority="47"/>
-    <w:lsdException w:name="Grid Table 3 Accent 1" w:uiPriority="48"/>
-    <w:lsdException w:name="Grid Table 4 Accent 1" w:uiPriority="49"/>
-    <w:lsdException w:name="Grid Table 5 Dark Accent 1" w:uiPriority="50"/>
-    <w:lsdException w:name="Grid Table 6 Colorful Accent 1" w:uiPriority="51"/>
-    <w:lsdException w:name="Grid Table 7 Colorful Accent 1" w:uiPriority="52"/>
-    <w:lsdException w:name="Grid Table 1 Light Accent 2" w:uiPriority="46"/>
-    <w:lsdException w:name="Grid Table 2 Accent 2" w:uiPriority="47"/>
-    <w:lsdException w:name="Grid Table 3 Accent 2" w:uiPriority="48"/>
-    <w:lsdException w:name="Grid Table 4 Accent 2" w:uiPriority="49"/>
-    <w:lsdException w:name="Grid Table 5 Dark Accent 2" w:uiPriority="50"/>
-    <w:lsdException w:name="Grid Table 6 Colorful Accent 2" w:uiPriority="51"/>
-    <w:lsdException w:name="Grid Table 7 Colorful Accent 2" w:uiPriority="52"/>
-    <w:lsdException w:name="Grid Table 1 Light Accent 3" w:uiPriority="46"/>
-    <w:lsdException w:name="Grid Table 2 Accent 3" w:uiPriority="47"/>
-    <w:lsdException w:name="Grid Table 3 Accent 3" w:uiPriority="48"/>
-    <w:lsdException w:name="Grid Table 4 Accent 3" w:uiPriority="49"/>
-    <w:lsdException w:name="Grid Table 5 Dark Accent 3" w:uiPriority="50"/>
-    <w:lsdException w:name="Grid Table 6 Colorful Accent 3" w:uiPriority="51"/>
-    <w:lsdException w:name="Grid Table 7 Colorful Accent 3" w:uiPriority="52"/>
-    <w:lsdException w:name="Grid Table 1 Light Accent 4" w:uiPriority="46"/>
-    <w:lsdException w:name="Grid Table 2 Accent 4" w:uiPriority="47"/>
-    <w:lsdException w:name="Grid Table 3 Accent 4" w:uiPriority="48"/>
-    <w:lsdException w:name="Grid Table 4 Accent 4" w:uiPriority="49"/>
-    <w:lsdException w:name="Grid Table 5 Dark Accent 4" w:uiPriority="50"/>
-    <w:lsdException w:name="Grid Table 6 Colorful Accent 4" w:uiPriority="51"/>
-    <w:lsdException w:name="Grid Table 7 Colorful Accent 4" w:uiPriority="52"/>
-    <w:lsdException w:name="Grid Table 1 Light Accent 5" w:uiPriority="46"/>
-    <w:lsdException w:name="Grid Table 2 Accent 5" w:uiPriority="47"/>
-    <w:lsdException w:name="Grid Table 3 Accent 5" w:uiPriority="48"/>
-    <w:lsdException w:name="Grid Table 4 Accent 5" w:uiPriority="49"/>
-    <w:lsdException w:name="Grid Table 5 Dark Accent 5" w:uiPriority="50"/>
-    <w:lsdException w:name="Grid Table 6 Colorful Accent 5" w:uiPriority="51"/>
-    <w:lsdException w:name="Grid Table 7 Colorful Accent 5" w:uiPriority="52"/>
-    <w:lsdException w:name="Grid Table 1 Light Accent 6" w:uiPriority="46"/>
-    <w:lsdException w:name="Grid Table 2 Accent 6" w:uiPriority="47"/>
-    <w:lsdException w:name="Grid Table 3 Accent 6" w:uiPriority="48"/>
-    <w:lsdException w:name="Grid Table 4 Accent 6" w:uiPriority="49"/>
-    <w:lsdException w:name="Grid Table 5 Dark Accent 6" w:uiPriority="50"/>
-    <w:lsdException w:name="Grid Table 6 Colorful Accent 6" w:uiPriority="51"/>
-    <w:lsdException w:name="Grid Table 7 Colorful Accent 6" w:uiPriority="52"/>
-    <w:lsdException w:name="List Table 1 Light" w:uiPriority="46"/>
-    <w:lsdException w:name="List Table 2" w:uiPriority="47"/>
-    <w:lsdException w:name="List Table 3" w:uiPriority="48"/>
-    <w:lsdException w:name="List Table 4" w:uiPriority="49"/>
-    <w:lsdException w:name="List Table 5 Dark" w:uiPriority="50"/>
-    <w:lsdException w:name="List Table 6 Colorful" w:uiPriority="51"/>
-    <w:lsdException w:name="List Table 7 Colorful" w:uiPriority="52"/>
-    <w:lsdException w:name="List Table 1 Light Accent 1" w:uiPriority="46"/>
-    <w:lsdException w:name="List Table 2 Accent 1" w:uiPriority="47"/>
-    <w:lsdException w:name="List Table 3 Accent 1" w:uiPriority="48"/>
-    <w:lsdException w:name="List Table 4 Accent 1" w:uiPriority="49"/>
-    <w:lsdException w:name="List Table 5 Dark Accent 1" w:uiPriority="50"/>
-    <w:lsdException w:name="List Table 6 Colorful Accent 1" w:uiPriority="51"/>
-    <w:lsdException w:name="List Table 7 Colorful Accent 1" w:uiPriority="52"/>
-    <w:lsdException w:name="List Table 1 Light Accent 2" w:uiPriority="46"/>
-    <w:lsdException w:name="List Table 2 Accent 2" w:uiPriority="47"/>
-    <w:lsdException w:name="List Table 3 Accent 2" w:uiPriority="48"/>
-    <w:lsdException w:name="List Table 4 Accent 2" w:uiPriority="49"/>
-    <w:lsdException w:name="List Table 5 Dark Accent 2" w:uiPriority="50"/>
-    <w:lsdException w:name="List Table 6 Colorful Accent 2" w:uiPriority="51"/>
-    <w:lsdException w:name="List Table 7 Colorful Accent 2" w:uiPriority="52"/>
-    <w:lsdException w:name="List Table 1 Light Accent 3" w:uiPriority="46"/>
-    <w:lsdException w:name="List Table 2 Accent 3" w:uiPriority="47"/>
-    <w:lsdException w:name="List Table 3 Accent 3" w:uiPriority="48"/>
-    <w:lsdException w:name="List Table 4 Accent 3" w:uiPriority="49"/>
-    <w:lsdException w:name="List Table 5 Dark Accent 3" w:uiPriority="50"/>
-    <w:lsdException w:name="List Table 6 Colorful Accent 3" w:uiPriority="51"/>
-    <w:lsdException w:name="List Table 7 Colorful Accent 3" w:uiPriority="52"/>
-    <w:lsdException w:name="List Table 1 Light Accent 4" w:uiPriority="46"/>
-    <w:lsdException w:name="List Table 2 Accent 4" w:uiPriority="47"/>
-    <w:lsdException w:name="List Table 3 Accent 4" w:uiPriority="48"/>
-    <w:lsdException w:name="List Table 4 Accent 4" w:uiPriority="49"/>
-    <w:lsdException w:name="List Table 5 Dark Accent 4" w:uiPriority="50"/>
-    <w:lsdException w:name="List Table 6 Colorful Accent 4" w:uiPriority="51"/>
-    <w:lsdException w:name="List Table 7 Colorful Accent 4" w:uiPriority="52"/>
-    <w:lsdException w:name="List Table 1 Light Accent 5" w:uiPriority="46"/>
-    <w:lsdException w:name="List Table 2 Accent 5" w:uiPriority="47"/>
-    <w:lsdException w:name="List Table 3 Accent 5" w:uiPriority="48"/>
-    <w:lsdException w:name="List Table 4 Accent 5" w:uiPriority="49"/>
-    <w:lsdException w:name="List Table 5 Dark Accent 5" w:uiPriority="50"/>
-    <w:lsdException w:name="List Table 6 Colorful Accent 5" w:uiPriority="51"/>
-    <w:lsdException w:name="List Table 7 Colorful Accent 5" w:uiPriority="52"/>
-    <w:lsdException w:name="List Table 1 Light Accent 6" w:uiPriority="46"/>
-    <w:lsdException w:name="List Table 2 Accent 6" w:uiPriority="47"/>
-    <w:lsdException w:name="List Table 3 Accent 6" w:uiPriority="48"/>
-    <w:lsdException w:name="List Table 4 Accent 6" w:uiPriority="49"/>
-    <w:lsdException w:name="List Table 5 Dark Accent 6" w:uiPriority="50"/>
-    <w:lsdException w:name="List Table 6 Colorful Accent 6" w:uiPriority="51"/>
-    <w:lsdException w:name="List Table 7 Colorful Accent 6" w:uiPriority="52"/>
-    <w:lsdException w:name="Mention" w:semiHidden="1" w:unhideWhenUsed="1"/>
-    <w:lsdException w:name="Smart Hyperlink" w:semiHidden="1" w:unhideWhenUsed="1"/>
-    <w:lsdException w:name="Hashtag" w:semiHidden="1" w:unhideWhenUsed="1"/>
-    <w:lsdException w:name="Unresolved Mention" w:semiHidden="1" w:unhideWhenUsed="1"/>
-  </w:latentStyles>
-  <w:style w:type="paragraph" w:default="1" w:styleId="Normal">
-    <w:name w:val="Normal"/>
-    <w:qFormat/>
-  </w:style>
-  <w:style w:type="character" w:default="1" w:styleId="DefaultParagraphFont">
-    <w:name w:val="Default Paragraph Font"/>
-    <w:uiPriority w:val="1"/>
-    <w:semiHidden/>
-    <w:unhideWhenUsed/>
-  </w:style>
-  <w:style w:type="table" w:default="1" w:styleId="TableNormal">
-    <w:name w:val="Normal Table"/>
-    <w:uiPriority w:val="99"/>
-    <w:semiHidden/>
-    <w:unhideWhenUsed/>
-    <w:tblPr>
-      <w:tblInd w:w="0" w:type="dxa"/>
-      <w:tblCellMar>
-        <w:top w:w="0" w:type="dxa"/>
-        <w:left w:w="108" w:type="dxa"/>
-        <w:bottom w:w="0" w:type="dxa"/>
-        <w:right w:w="108" w:type="dxa"/>
-      </w:tblCellMar>
-    </w:tblPr>
-  </w:style>
-  <w:style w:type="numbering" w:default="1" w:styleId="NoList">
-    <w:name w:val="No List"/>
-    <w:uiPriority w:val="99"/>
-    <w:semiHidden/>
-    <w:unhideWhenUsed/>
-  </w:style>
-  <w:style w:type="paragraph" w:customStyle="1" w:styleId="B56A005BA5654AC5B714D262493E2399">
-    <w:name w:val="B56A005BA5654AC5B714D262493E2399"/>
-    <w:rsid w:val="00265BBA"/>
-  </w:style>
-  <w:style w:type="paragraph" w:customStyle="1" w:styleId="62AB1CA1529041EAAADD8AAD68182741">
-    <w:name w:val="62AB1CA1529041EAAADD8AAD68182741"/>
-    <w:rsid w:val="00265BBA"/>
-  </w:style>
-</w:styles>
-</file>
-
-<file path=word/glossary/webSettings.xml><?xml version="1.0" encoding="utf-8"?>
-<w:webSettings xmlns:mc="http://schemas.openxmlformats.org/markup-compatibility/2006" xmlns:r="http://schemas.openxmlformats.org/officeDocument/2006/relationships" xmlns:w="http://schemas.openxmlformats.org/wordprocessingml/2006/main" xmlns:w14="http://schemas.microsoft.com/office/word/2010/wordml" xmlns:w15="http://schemas.microsoft.com/office/word/2012/wordml" xmlns:w16cid="http://schemas.microsoft.com/office/word/2016/wordml/cid" xmlns:w16se="http://schemas.microsoft.com/office/word/2015/wordml/symex" mc:Ignorable="w14 w15 w16se w16cid">
-  <w:optimizeForBrowser/>
-  <w:allowPNG/>
-</w:webSettings>
-</file>
-
 <file path=word/theme/theme1.xml><?xml version="1.0" encoding="utf-8"?>
 <a:theme xmlns:a="http://schemas.openxmlformats.org/drawingml/2006/main" name="Office Theme">
   <a:themeElements>
@@ -5995,7 +5514,7 @@
 </file>
 
 <file path=customXml/itemProps1.xml><?xml version="1.0" encoding="utf-8"?>
-<ds:datastoreItem xmlns:ds="http://schemas.openxmlformats.org/officeDocument/2006/customXml" ds:itemID="{9DE7027B-5CE7-4199-A175-7A598EB796CA}">
+<ds:datastoreItem xmlns:ds="http://schemas.openxmlformats.org/officeDocument/2006/customXml" ds:itemID="{4580CEBF-AC15-4EE8-BD5C-20C686363D59}">
   <ds:schemaRefs>
     <ds:schemaRef ds:uri="http://schemas.openxmlformats.org/officeDocument/2006/bibliography"/>
   </ds:schemaRefs>

</xml_diff>

<commit_message>
Filled beaglebone part of documentation
</commit_message>
<xml_diff>
--- a/Documents/EOS Greenhouse.docx
+++ b/Documents/EOS Greenhouse.docx
@@ -507,6 +507,7 @@
                             <w:dataBinding w:prefixMappings="xmlns:ns0='http://purl.org/dc/elements/1.1/' xmlns:ns1='http://schemas.openxmlformats.org/package/2006/metadata/core-properties' " w:xpath="/ns1:coreProperties[1]/ns0:subject[1]" w:storeItemID="{6C3C8BC8-F283-45AE-878A-BAB7291924A1}"/>
                             <w:text/>
                           </w:sdtPr>
+                          <w:sdtEndPr/>
                           <w:sdtContent>
                             <w:p>
                               <w:pPr>
@@ -623,12 +624,21 @@
                                     <w:lang w:val="en-US"/>
                                   </w:rPr>
                                 </w:pPr>
+                                <w:proofErr w:type="spellStart"/>
                                 <w:r>
                                   <w:rPr>
                                     <w:sz w:val="28"/>
                                     <w:lang w:val="en-US"/>
                                   </w:rPr>
-                                  <w:t xml:space="preserve">Silvija </w:t>
+                                  <w:t>Silvija</w:t>
+                                </w:r>
+                                <w:proofErr w:type="spellEnd"/>
+                                <w:r>
+                                  <w:rPr>
+                                    <w:sz w:val="28"/>
+                                    <w:lang w:val="en-US"/>
+                                  </w:rPr>
+                                  <w:t xml:space="preserve"> </w:t>
                                 </w:r>
                                 <w:proofErr w:type="spellStart"/>
                                 <w:r>
@@ -653,17 +663,8 @@
                                     <w:sz w:val="28"/>
                                     <w:lang w:val="en-US"/>
                                   </w:rPr>
-                                  <w:t xml:space="preserve">Dmitry </w:t>
+                                  <w:t>Dmitry Rachkovsky</w:t>
                                 </w:r>
-                                <w:proofErr w:type="spellStart"/>
-                                <w:r>
-                                  <w:rPr>
-                                    <w:sz w:val="28"/>
-                                    <w:lang w:val="en-US"/>
-                                  </w:rPr>
-                                  <w:t>Rachkovsky</w:t>
-                                </w:r>
-                                <w:proofErr w:type="spellEnd"/>
                               </w:p>
                             </w:txbxContent>
                           </wps:txbx>
@@ -713,12 +714,21 @@
                               <w:lang w:val="en-US"/>
                             </w:rPr>
                           </w:pPr>
+                          <w:proofErr w:type="spellStart"/>
                           <w:r>
                             <w:rPr>
                               <w:sz w:val="28"/>
                               <w:lang w:val="en-US"/>
                             </w:rPr>
-                            <w:t xml:space="preserve">Silvija </w:t>
+                            <w:t>Silvija</w:t>
+                          </w:r>
+                          <w:proofErr w:type="spellEnd"/>
+                          <w:r>
+                            <w:rPr>
+                              <w:sz w:val="28"/>
+                              <w:lang w:val="en-US"/>
+                            </w:rPr>
+                            <w:t xml:space="preserve"> </w:t>
                           </w:r>
                           <w:proofErr w:type="spellStart"/>
                           <w:r>
@@ -743,17 +753,8 @@
                               <w:sz w:val="28"/>
                               <w:lang w:val="en-US"/>
                             </w:rPr>
-                            <w:t xml:space="preserve">Dmitry </w:t>
+                            <w:t>Dmitry Rachkovsky</w:t>
                           </w:r>
-                          <w:proofErr w:type="spellStart"/>
-                          <w:r>
-                            <w:rPr>
-                              <w:sz w:val="28"/>
-                              <w:lang w:val="en-US"/>
-                            </w:rPr>
-                            <w:t>Rachkovsky</w:t>
-                          </w:r>
-                          <w:proofErr w:type="spellEnd"/>
                         </w:p>
                       </w:txbxContent>
                     </v:textbox>
@@ -794,7 +795,7 @@
       <w:sdtContent>
         <w:p>
           <w:pPr>
-            <w:pStyle w:val="TOCHeading"/>
+            <w:pStyle w:val="aa"/>
           </w:pPr>
           <w:r>
             <w:t>Table of Contents</w:t>
@@ -802,12 +803,14 @@
         </w:p>
         <w:p>
           <w:pPr>
-            <w:pStyle w:val="TOC1"/>
+            <w:pStyle w:val="11"/>
             <w:tabs>
               <w:tab w:val="right" w:leader="dot" w:pos="9016"/>
             </w:tabs>
             <w:rPr>
+              <w:rFonts w:eastAsiaTheme="minorEastAsia"/>
               <w:noProof/>
+              <w:lang w:val="ru-RU" w:eastAsia="ru-RU"/>
             </w:rPr>
           </w:pPr>
           <w:r>
@@ -819,10 +822,10 @@
           <w:r>
             <w:fldChar w:fldCharType="separate"/>
           </w:r>
-          <w:hyperlink w:anchor="_Toc498898579" w:history="1">
-            <w:r>
-              <w:rPr>
-                <w:rStyle w:val="Hyperlink"/>
+          <w:hyperlink w:anchor="_Toc498971358" w:history="1">
+            <w:r>
+              <w:rPr>
+                <w:rStyle w:val="ab"/>
                 <w:noProof/>
                 <w:lang w:val="en-US"/>
               </w:rPr>
@@ -847,7 +850,7 @@
                 <w:noProof/>
                 <w:webHidden/>
               </w:rPr>
-              <w:instrText xml:space="preserve"> PAGEREF _Toc498898579 \h </w:instrText>
+              <w:instrText xml:space="preserve"> PAGEREF _Toc498971358 \h </w:instrText>
             </w:r>
             <w:r>
               <w:rPr>
@@ -867,7 +870,7 @@
                 <w:noProof/>
                 <w:webHidden/>
               </w:rPr>
-              <w:t>1</w:t>
+              <w:t>2</w:t>
             </w:r>
             <w:r>
               <w:rPr>
@@ -880,18 +883,20 @@
         </w:p>
         <w:p>
           <w:pPr>
-            <w:pStyle w:val="TOC1"/>
+            <w:pStyle w:val="11"/>
             <w:tabs>
               <w:tab w:val="right" w:leader="dot" w:pos="9016"/>
             </w:tabs>
             <w:rPr>
+              <w:rFonts w:eastAsiaTheme="minorEastAsia"/>
               <w:noProof/>
+              <w:lang w:val="ru-RU" w:eastAsia="ru-RU"/>
             </w:rPr>
           </w:pPr>
-          <w:hyperlink w:anchor="_Toc498898580" w:history="1">
-            <w:r>
-              <w:rPr>
-                <w:rStyle w:val="Hyperlink"/>
+          <w:hyperlink w:anchor="_Toc498971359" w:history="1">
+            <w:r>
+              <w:rPr>
+                <w:rStyle w:val="ab"/>
                 <w:noProof/>
                 <w:lang w:val="en-US"/>
               </w:rPr>
@@ -916,7 +921,7 @@
                 <w:noProof/>
                 <w:webHidden/>
               </w:rPr>
-              <w:instrText xml:space="preserve"> PAGEREF _Toc498898580 \h </w:instrText>
+              <w:instrText xml:space="preserve"> PAGEREF _Toc498971359 \h </w:instrText>
             </w:r>
             <w:r>
               <w:rPr>
@@ -936,7 +941,7 @@
                 <w:noProof/>
                 <w:webHidden/>
               </w:rPr>
-              <w:t>2</w:t>
+              <w:t>3</w:t>
             </w:r>
             <w:r>
               <w:rPr>
@@ -949,18 +954,20 @@
         </w:p>
         <w:p>
           <w:pPr>
-            <w:pStyle w:val="TOC1"/>
+            <w:pStyle w:val="11"/>
             <w:tabs>
               <w:tab w:val="right" w:leader="dot" w:pos="9016"/>
             </w:tabs>
             <w:rPr>
+              <w:rFonts w:eastAsiaTheme="minorEastAsia"/>
               <w:noProof/>
+              <w:lang w:val="ru-RU" w:eastAsia="ru-RU"/>
             </w:rPr>
           </w:pPr>
-          <w:hyperlink w:anchor="_Toc498898581" w:history="1">
-            <w:r>
-              <w:rPr>
-                <w:rStyle w:val="Hyperlink"/>
+          <w:hyperlink w:anchor="_Toc498971360" w:history="1">
+            <w:r>
+              <w:rPr>
+                <w:rStyle w:val="ab"/>
                 <w:noProof/>
                 <w:lang w:val="en-US"/>
               </w:rPr>
@@ -985,7 +992,7 @@
                 <w:noProof/>
                 <w:webHidden/>
               </w:rPr>
-              <w:instrText xml:space="preserve"> PAGEREF _Toc498898581 \h </w:instrText>
+              <w:instrText xml:space="preserve"> PAGEREF _Toc498971360 \h </w:instrText>
             </w:r>
             <w:r>
               <w:rPr>
@@ -1005,7 +1012,7 @@
                 <w:noProof/>
                 <w:webHidden/>
               </w:rPr>
-              <w:t>2</w:t>
+              <w:t>5</w:t>
             </w:r>
             <w:r>
               <w:rPr>
@@ -1018,18 +1025,20 @@
         </w:p>
         <w:p>
           <w:pPr>
-            <w:pStyle w:val="TOC2"/>
+            <w:pStyle w:val="21"/>
             <w:tabs>
               <w:tab w:val="right" w:leader="dot" w:pos="9016"/>
             </w:tabs>
             <w:rPr>
+              <w:rFonts w:eastAsiaTheme="minorEastAsia"/>
               <w:noProof/>
+              <w:lang w:val="ru-RU" w:eastAsia="ru-RU"/>
             </w:rPr>
           </w:pPr>
-          <w:hyperlink w:anchor="_Toc498898582" w:history="1">
-            <w:r>
-              <w:rPr>
-                <w:rStyle w:val="Hyperlink"/>
+          <w:hyperlink w:anchor="_Toc498971361" w:history="1">
+            <w:r>
+              <w:rPr>
+                <w:rStyle w:val="ab"/>
                 <w:noProof/>
                 <w:lang w:val="en-US"/>
               </w:rPr>
@@ -1054,7 +1063,7 @@
                 <w:noProof/>
                 <w:webHidden/>
               </w:rPr>
-              <w:instrText xml:space="preserve"> PAGEREF _Toc498898582 \h </w:instrText>
+              <w:instrText xml:space="preserve"> PAGEREF _Toc498971361 \h </w:instrText>
             </w:r>
             <w:r>
               <w:rPr>
@@ -1074,7 +1083,7 @@
                 <w:noProof/>
                 <w:webHidden/>
               </w:rPr>
-              <w:t>2</w:t>
+              <w:t>5</w:t>
             </w:r>
             <w:r>
               <w:rPr>
@@ -1087,18 +1096,20 @@
         </w:p>
         <w:p>
           <w:pPr>
-            <w:pStyle w:val="TOC2"/>
+            <w:pStyle w:val="21"/>
             <w:tabs>
               <w:tab w:val="right" w:leader="dot" w:pos="9016"/>
             </w:tabs>
             <w:rPr>
+              <w:rFonts w:eastAsiaTheme="minorEastAsia"/>
               <w:noProof/>
+              <w:lang w:val="ru-RU" w:eastAsia="ru-RU"/>
             </w:rPr>
           </w:pPr>
-          <w:hyperlink w:anchor="_Toc498898583" w:history="1">
-            <w:r>
-              <w:rPr>
-                <w:rStyle w:val="Hyperlink"/>
+          <w:hyperlink w:anchor="_Toc498971362" w:history="1">
+            <w:r>
+              <w:rPr>
+                <w:rStyle w:val="ab"/>
                 <w:noProof/>
                 <w:lang w:val="en-US"/>
               </w:rPr>
@@ -1123,7 +1134,7 @@
                 <w:noProof/>
                 <w:webHidden/>
               </w:rPr>
-              <w:instrText xml:space="preserve"> PAGEREF _Toc498898583 \h </w:instrText>
+              <w:instrText xml:space="preserve"> PAGEREF _Toc498971362 \h </w:instrText>
             </w:r>
             <w:r>
               <w:rPr>
@@ -1143,7 +1154,7 @@
                 <w:noProof/>
                 <w:webHidden/>
               </w:rPr>
-              <w:t>2</w:t>
+              <w:t>5</w:t>
             </w:r>
             <w:r>
               <w:rPr>
@@ -1156,18 +1167,20 @@
         </w:p>
         <w:p>
           <w:pPr>
-            <w:pStyle w:val="TOC2"/>
+            <w:pStyle w:val="21"/>
             <w:tabs>
               <w:tab w:val="right" w:leader="dot" w:pos="9016"/>
             </w:tabs>
             <w:rPr>
+              <w:rFonts w:eastAsiaTheme="minorEastAsia"/>
               <w:noProof/>
+              <w:lang w:val="ru-RU" w:eastAsia="ru-RU"/>
             </w:rPr>
           </w:pPr>
-          <w:hyperlink w:anchor="_Toc498898584" w:history="1">
-            <w:r>
-              <w:rPr>
-                <w:rStyle w:val="Hyperlink"/>
+          <w:hyperlink w:anchor="_Toc498971363" w:history="1">
+            <w:r>
+              <w:rPr>
+                <w:rStyle w:val="ab"/>
                 <w:noProof/>
                 <w:lang w:val="en-US"/>
               </w:rPr>
@@ -1192,7 +1205,7 @@
                 <w:noProof/>
                 <w:webHidden/>
               </w:rPr>
-              <w:instrText xml:space="preserve"> PAGEREF _Toc498898584 \h </w:instrText>
+              <w:instrText xml:space="preserve"> PAGEREF _Toc498971363 \h </w:instrText>
             </w:r>
             <w:r>
               <w:rPr>
@@ -1212,7 +1225,7 @@
                 <w:noProof/>
                 <w:webHidden/>
               </w:rPr>
-              <w:t>2</w:t>
+              <w:t>5</w:t>
             </w:r>
             <w:r>
               <w:rPr>
@@ -1225,18 +1238,20 @@
         </w:p>
         <w:p>
           <w:pPr>
-            <w:pStyle w:val="TOC2"/>
+            <w:pStyle w:val="21"/>
             <w:tabs>
               <w:tab w:val="right" w:leader="dot" w:pos="9016"/>
             </w:tabs>
             <w:rPr>
+              <w:rFonts w:eastAsiaTheme="minorEastAsia"/>
               <w:noProof/>
+              <w:lang w:val="ru-RU" w:eastAsia="ru-RU"/>
             </w:rPr>
           </w:pPr>
-          <w:hyperlink w:anchor="_Toc498898585" w:history="1">
-            <w:r>
-              <w:rPr>
-                <w:rStyle w:val="Hyperlink"/>
+          <w:hyperlink w:anchor="_Toc498971364" w:history="1">
+            <w:r>
+              <w:rPr>
+                <w:rStyle w:val="ab"/>
                 <w:noProof/>
                 <w:lang w:val="en-US"/>
               </w:rPr>
@@ -1261,7 +1276,7 @@
                 <w:noProof/>
                 <w:webHidden/>
               </w:rPr>
-              <w:instrText xml:space="preserve"> PAGEREF _Toc498898585 \h </w:instrText>
+              <w:instrText xml:space="preserve"> PAGEREF _Toc498971364 \h </w:instrText>
             </w:r>
             <w:r>
               <w:rPr>
@@ -1281,7 +1296,7 @@
                 <w:noProof/>
                 <w:webHidden/>
               </w:rPr>
-              <w:t>2</w:t>
+              <w:t>5</w:t>
             </w:r>
             <w:r>
               <w:rPr>
@@ -1294,18 +1309,20 @@
         </w:p>
         <w:p>
           <w:pPr>
-            <w:pStyle w:val="TOC1"/>
+            <w:pStyle w:val="11"/>
             <w:tabs>
               <w:tab w:val="right" w:leader="dot" w:pos="9016"/>
             </w:tabs>
             <w:rPr>
+              <w:rFonts w:eastAsiaTheme="minorEastAsia"/>
               <w:noProof/>
+              <w:lang w:val="ru-RU" w:eastAsia="ru-RU"/>
             </w:rPr>
           </w:pPr>
-          <w:hyperlink w:anchor="_Toc498898586" w:history="1">
-            <w:r>
-              <w:rPr>
-                <w:rStyle w:val="Hyperlink"/>
+          <w:hyperlink w:anchor="_Toc498971365" w:history="1">
+            <w:r>
+              <w:rPr>
+                <w:rStyle w:val="ab"/>
                 <w:noProof/>
                 <w:lang w:val="en-US"/>
               </w:rPr>
@@ -1330,7 +1347,7 @@
                 <w:noProof/>
                 <w:webHidden/>
               </w:rPr>
-              <w:instrText xml:space="preserve"> PAGEREF _Toc498898586 \h </w:instrText>
+              <w:instrText xml:space="preserve"> PAGEREF _Toc498971365 \h </w:instrText>
             </w:r>
             <w:r>
               <w:rPr>
@@ -1350,7 +1367,7 @@
                 <w:noProof/>
                 <w:webHidden/>
               </w:rPr>
-              <w:t>2</w:t>
+              <w:t>6</w:t>
             </w:r>
             <w:r>
               <w:rPr>
@@ -1363,18 +1380,20 @@
         </w:p>
         <w:p>
           <w:pPr>
-            <w:pStyle w:val="TOC2"/>
+            <w:pStyle w:val="21"/>
             <w:tabs>
               <w:tab w:val="right" w:leader="dot" w:pos="9016"/>
             </w:tabs>
             <w:rPr>
+              <w:rFonts w:eastAsiaTheme="minorEastAsia"/>
               <w:noProof/>
+              <w:lang w:val="ru-RU" w:eastAsia="ru-RU"/>
             </w:rPr>
           </w:pPr>
-          <w:hyperlink w:anchor="_Toc498898587" w:history="1">
-            <w:r>
-              <w:rPr>
-                <w:rStyle w:val="Hyperlink"/>
+          <w:hyperlink w:anchor="_Toc498971366" w:history="1">
+            <w:r>
+              <w:rPr>
+                <w:rStyle w:val="ab"/>
                 <w:noProof/>
                 <w:lang w:val="en-US"/>
               </w:rPr>
@@ -1399,7 +1418,7 @@
                 <w:noProof/>
                 <w:webHidden/>
               </w:rPr>
-              <w:instrText xml:space="preserve"> PAGEREF _Toc498898587 \h </w:instrText>
+              <w:instrText xml:space="preserve"> PAGEREF _Toc498971366 \h </w:instrText>
             </w:r>
             <w:r>
               <w:rPr>
@@ -1419,7 +1438,7 @@
                 <w:noProof/>
                 <w:webHidden/>
               </w:rPr>
-              <w:t>2</w:t>
+              <w:t>6</w:t>
             </w:r>
             <w:r>
               <w:rPr>
@@ -1432,18 +1451,20 @@
         </w:p>
         <w:p>
           <w:pPr>
-            <w:pStyle w:val="TOC2"/>
+            <w:pStyle w:val="21"/>
             <w:tabs>
               <w:tab w:val="right" w:leader="dot" w:pos="9016"/>
             </w:tabs>
             <w:rPr>
+              <w:rFonts w:eastAsiaTheme="minorEastAsia"/>
               <w:noProof/>
+              <w:lang w:val="ru-RU" w:eastAsia="ru-RU"/>
             </w:rPr>
           </w:pPr>
-          <w:hyperlink w:anchor="_Toc498898588" w:history="1">
-            <w:r>
-              <w:rPr>
-                <w:rStyle w:val="Hyperlink"/>
+          <w:hyperlink w:anchor="_Toc498971367" w:history="1">
+            <w:r>
+              <w:rPr>
+                <w:rStyle w:val="ab"/>
                 <w:noProof/>
                 <w:lang w:val="en-US"/>
               </w:rPr>
@@ -1468,7 +1489,7 @@
                 <w:noProof/>
                 <w:webHidden/>
               </w:rPr>
-              <w:instrText xml:space="preserve"> PAGEREF _Toc498898588 \h </w:instrText>
+              <w:instrText xml:space="preserve"> PAGEREF _Toc498971367 \h </w:instrText>
             </w:r>
             <w:r>
               <w:rPr>
@@ -1488,7 +1509,7 @@
                 <w:noProof/>
                 <w:webHidden/>
               </w:rPr>
-              <w:t>2</w:t>
+              <w:t>6</w:t>
             </w:r>
             <w:r>
               <w:rPr>
@@ -1501,18 +1522,20 @@
         </w:p>
         <w:p>
           <w:pPr>
-            <w:pStyle w:val="TOC2"/>
+            <w:pStyle w:val="21"/>
             <w:tabs>
               <w:tab w:val="right" w:leader="dot" w:pos="9016"/>
             </w:tabs>
             <w:rPr>
+              <w:rFonts w:eastAsiaTheme="minorEastAsia"/>
               <w:noProof/>
+              <w:lang w:val="ru-RU" w:eastAsia="ru-RU"/>
             </w:rPr>
           </w:pPr>
-          <w:hyperlink w:anchor="_Toc498898589" w:history="1">
-            <w:r>
-              <w:rPr>
-                <w:rStyle w:val="Hyperlink"/>
+          <w:hyperlink w:anchor="_Toc498971368" w:history="1">
+            <w:r>
+              <w:rPr>
+                <w:rStyle w:val="ab"/>
                 <w:noProof/>
                 <w:lang w:val="en-US"/>
               </w:rPr>
@@ -1537,7 +1560,7 @@
                 <w:noProof/>
                 <w:webHidden/>
               </w:rPr>
-              <w:instrText xml:space="preserve"> PAGEREF _Toc498898589 \h </w:instrText>
+              <w:instrText xml:space="preserve"> PAGEREF _Toc498971368 \h </w:instrText>
             </w:r>
             <w:r>
               <w:rPr>
@@ -1557,7 +1580,7 @@
                 <w:noProof/>
                 <w:webHidden/>
               </w:rPr>
-              <w:t>2</w:t>
+              <w:t>6</w:t>
             </w:r>
             <w:r>
               <w:rPr>
@@ -1570,18 +1593,20 @@
         </w:p>
         <w:p>
           <w:pPr>
-            <w:pStyle w:val="TOC2"/>
+            <w:pStyle w:val="21"/>
             <w:tabs>
               <w:tab w:val="right" w:leader="dot" w:pos="9016"/>
             </w:tabs>
             <w:rPr>
+              <w:rFonts w:eastAsiaTheme="minorEastAsia"/>
               <w:noProof/>
+              <w:lang w:val="ru-RU" w:eastAsia="ru-RU"/>
             </w:rPr>
           </w:pPr>
-          <w:hyperlink w:anchor="_Toc498898590" w:history="1">
-            <w:r>
-              <w:rPr>
-                <w:rStyle w:val="Hyperlink"/>
+          <w:hyperlink w:anchor="_Toc498971369" w:history="1">
+            <w:r>
+              <w:rPr>
+                <w:rStyle w:val="ab"/>
                 <w:noProof/>
                 <w:lang w:val="en-US"/>
               </w:rPr>
@@ -1606,7 +1631,7 @@
                 <w:noProof/>
                 <w:webHidden/>
               </w:rPr>
-              <w:instrText xml:space="preserve"> PAGEREF _Toc498898590 \h </w:instrText>
+              <w:instrText xml:space="preserve"> PAGEREF _Toc498971369 \h </w:instrText>
             </w:r>
             <w:r>
               <w:rPr>
@@ -1626,7 +1651,7 @@
                 <w:noProof/>
                 <w:webHidden/>
               </w:rPr>
-              <w:t>2</w:t>
+              <w:t>6</w:t>
             </w:r>
             <w:r>
               <w:rPr>
@@ -1639,18 +1664,20 @@
         </w:p>
         <w:p>
           <w:pPr>
-            <w:pStyle w:val="TOC1"/>
+            <w:pStyle w:val="11"/>
             <w:tabs>
               <w:tab w:val="right" w:leader="dot" w:pos="9016"/>
             </w:tabs>
             <w:rPr>
+              <w:rFonts w:eastAsiaTheme="minorEastAsia"/>
               <w:noProof/>
+              <w:lang w:val="ru-RU" w:eastAsia="ru-RU"/>
             </w:rPr>
           </w:pPr>
-          <w:hyperlink w:anchor="_Toc498898591" w:history="1">
-            <w:r>
-              <w:rPr>
-                <w:rStyle w:val="Hyperlink"/>
+          <w:hyperlink w:anchor="_Toc498971370" w:history="1">
+            <w:r>
+              <w:rPr>
+                <w:rStyle w:val="ab"/>
                 <w:noProof/>
                 <w:lang w:val="en-US"/>
               </w:rPr>
@@ -1675,7 +1702,7 @@
                 <w:noProof/>
                 <w:webHidden/>
               </w:rPr>
-              <w:instrText xml:space="preserve"> PAGEREF _Toc498898591 \h </w:instrText>
+              <w:instrText xml:space="preserve"> PAGEREF _Toc498971370 \h </w:instrText>
             </w:r>
             <w:r>
               <w:rPr>
@@ -1695,7 +1722,7 @@
                 <w:noProof/>
                 <w:webHidden/>
               </w:rPr>
-              <w:t>2</w:t>
+              <w:t>7</w:t>
             </w:r>
             <w:r>
               <w:rPr>
@@ -1708,18 +1735,20 @@
         </w:p>
         <w:p>
           <w:pPr>
-            <w:pStyle w:val="TOC2"/>
+            <w:pStyle w:val="21"/>
             <w:tabs>
               <w:tab w:val="right" w:leader="dot" w:pos="9016"/>
             </w:tabs>
             <w:rPr>
+              <w:rFonts w:eastAsiaTheme="minorEastAsia"/>
               <w:noProof/>
+              <w:lang w:val="ru-RU" w:eastAsia="ru-RU"/>
             </w:rPr>
           </w:pPr>
-          <w:hyperlink w:anchor="_Toc498898592" w:history="1">
-            <w:r>
-              <w:rPr>
-                <w:rStyle w:val="Hyperlink"/>
+          <w:hyperlink w:anchor="_Toc498971371" w:history="1">
+            <w:r>
+              <w:rPr>
+                <w:rStyle w:val="ab"/>
                 <w:noProof/>
                 <w:lang w:val="en-US"/>
               </w:rPr>
@@ -1744,7 +1773,7 @@
                 <w:noProof/>
                 <w:webHidden/>
               </w:rPr>
-              <w:instrText xml:space="preserve"> PAGEREF _Toc498898592 \h </w:instrText>
+              <w:instrText xml:space="preserve"> PAGEREF _Toc498971371 \h </w:instrText>
             </w:r>
             <w:r>
               <w:rPr>
@@ -1764,7 +1793,7 @@
                 <w:noProof/>
                 <w:webHidden/>
               </w:rPr>
-              <w:t>2</w:t>
+              <w:t>7</w:t>
             </w:r>
             <w:r>
               <w:rPr>
@@ -1777,18 +1806,20 @@
         </w:p>
         <w:p>
           <w:pPr>
-            <w:pStyle w:val="TOC2"/>
+            <w:pStyle w:val="21"/>
             <w:tabs>
               <w:tab w:val="right" w:leader="dot" w:pos="9016"/>
             </w:tabs>
             <w:rPr>
+              <w:rFonts w:eastAsiaTheme="minorEastAsia"/>
               <w:noProof/>
+              <w:lang w:val="ru-RU" w:eastAsia="ru-RU"/>
             </w:rPr>
           </w:pPr>
-          <w:hyperlink w:anchor="_Toc498898593" w:history="1">
-            <w:r>
-              <w:rPr>
-                <w:rStyle w:val="Hyperlink"/>
+          <w:hyperlink w:anchor="_Toc498971372" w:history="1">
+            <w:r>
+              <w:rPr>
+                <w:rStyle w:val="ab"/>
                 <w:noProof/>
                 <w:lang w:val="en-US"/>
               </w:rPr>
@@ -1813,7 +1844,7 @@
                 <w:noProof/>
                 <w:webHidden/>
               </w:rPr>
-              <w:instrText xml:space="preserve"> PAGEREF _Toc498898593 \h </w:instrText>
+              <w:instrText xml:space="preserve"> PAGEREF _Toc498971372 \h </w:instrText>
             </w:r>
             <w:r>
               <w:rPr>
@@ -1833,7 +1864,7 @@
                 <w:noProof/>
                 <w:webHidden/>
               </w:rPr>
-              <w:t>2</w:t>
+              <w:t>7</w:t>
             </w:r>
             <w:r>
               <w:rPr>
@@ -1846,18 +1877,20 @@
         </w:p>
         <w:p>
           <w:pPr>
-            <w:pStyle w:val="TOC2"/>
+            <w:pStyle w:val="21"/>
             <w:tabs>
               <w:tab w:val="right" w:leader="dot" w:pos="9016"/>
             </w:tabs>
             <w:rPr>
+              <w:rFonts w:eastAsiaTheme="minorEastAsia"/>
               <w:noProof/>
+              <w:lang w:val="ru-RU" w:eastAsia="ru-RU"/>
             </w:rPr>
           </w:pPr>
-          <w:hyperlink w:anchor="_Toc498898594" w:history="1">
-            <w:r>
-              <w:rPr>
-                <w:rStyle w:val="Hyperlink"/>
+          <w:hyperlink w:anchor="_Toc498971373" w:history="1">
+            <w:r>
+              <w:rPr>
+                <w:rStyle w:val="ab"/>
                 <w:noProof/>
                 <w:lang w:val="en-US"/>
               </w:rPr>
@@ -1882,7 +1915,7 @@
                 <w:noProof/>
                 <w:webHidden/>
               </w:rPr>
-              <w:instrText xml:space="preserve"> PAGEREF _Toc498898594 \h </w:instrText>
+              <w:instrText xml:space="preserve"> PAGEREF _Toc498971373 \h </w:instrText>
             </w:r>
             <w:r>
               <w:rPr>
@@ -1902,7 +1935,7 @@
                 <w:noProof/>
                 <w:webHidden/>
               </w:rPr>
-              <w:t>2</w:t>
+              <w:t>7</w:t>
             </w:r>
             <w:r>
               <w:rPr>
@@ -1915,18 +1948,20 @@
         </w:p>
         <w:p>
           <w:pPr>
-            <w:pStyle w:val="TOC2"/>
+            <w:pStyle w:val="21"/>
             <w:tabs>
               <w:tab w:val="right" w:leader="dot" w:pos="9016"/>
             </w:tabs>
             <w:rPr>
+              <w:rFonts w:eastAsiaTheme="minorEastAsia"/>
               <w:noProof/>
+              <w:lang w:val="ru-RU" w:eastAsia="ru-RU"/>
             </w:rPr>
           </w:pPr>
-          <w:hyperlink w:anchor="_Toc498898595" w:history="1">
-            <w:r>
-              <w:rPr>
-                <w:rStyle w:val="Hyperlink"/>
+          <w:hyperlink w:anchor="_Toc498971374" w:history="1">
+            <w:r>
+              <w:rPr>
+                <w:rStyle w:val="ab"/>
                 <w:noProof/>
                 <w:lang w:val="en-US"/>
               </w:rPr>
@@ -1951,7 +1986,7 @@
                 <w:noProof/>
                 <w:webHidden/>
               </w:rPr>
-              <w:instrText xml:space="preserve"> PAGEREF _Toc498898595 \h </w:instrText>
+              <w:instrText xml:space="preserve"> PAGEREF _Toc498971374 \h </w:instrText>
             </w:r>
             <w:r>
               <w:rPr>
@@ -1971,7 +2006,7 @@
                 <w:noProof/>
                 <w:webHidden/>
               </w:rPr>
-              <w:t>2</w:t>
+              <w:t>7</w:t>
             </w:r>
             <w:r>
               <w:rPr>
@@ -1984,18 +2019,20 @@
         </w:p>
         <w:p>
           <w:pPr>
-            <w:pStyle w:val="TOC1"/>
+            <w:pStyle w:val="11"/>
             <w:tabs>
               <w:tab w:val="right" w:leader="dot" w:pos="9016"/>
             </w:tabs>
             <w:rPr>
+              <w:rFonts w:eastAsiaTheme="minorEastAsia"/>
               <w:noProof/>
+              <w:lang w:val="ru-RU" w:eastAsia="ru-RU"/>
             </w:rPr>
           </w:pPr>
-          <w:hyperlink w:anchor="_Toc498898596" w:history="1">
-            <w:r>
-              <w:rPr>
-                <w:rStyle w:val="Hyperlink"/>
+          <w:hyperlink w:anchor="_Toc498971375" w:history="1">
+            <w:r>
+              <w:rPr>
+                <w:rStyle w:val="ab"/>
                 <w:noProof/>
                 <w:lang w:val="en-US"/>
               </w:rPr>
@@ -2020,7 +2057,7 @@
                 <w:noProof/>
                 <w:webHidden/>
               </w:rPr>
-              <w:instrText xml:space="preserve"> PAGEREF _Toc498898596 \h </w:instrText>
+              <w:instrText xml:space="preserve"> PAGEREF _Toc498971375 \h </w:instrText>
             </w:r>
             <w:r>
               <w:rPr>
@@ -2040,7 +2077,7 @@
                 <w:noProof/>
                 <w:webHidden/>
               </w:rPr>
-              <w:t>2</w:t>
+              <w:t>8</w:t>
             </w:r>
             <w:r>
               <w:rPr>
@@ -2053,18 +2090,20 @@
         </w:p>
         <w:p>
           <w:pPr>
-            <w:pStyle w:val="TOC2"/>
+            <w:pStyle w:val="21"/>
             <w:tabs>
               <w:tab w:val="right" w:leader="dot" w:pos="9016"/>
             </w:tabs>
             <w:rPr>
+              <w:rFonts w:eastAsiaTheme="minorEastAsia"/>
               <w:noProof/>
+              <w:lang w:val="ru-RU" w:eastAsia="ru-RU"/>
             </w:rPr>
           </w:pPr>
-          <w:hyperlink w:anchor="_Toc498898597" w:history="1">
-            <w:r>
-              <w:rPr>
-                <w:rStyle w:val="Hyperlink"/>
+          <w:hyperlink w:anchor="_Toc498971376" w:history="1">
+            <w:r>
+              <w:rPr>
+                <w:rStyle w:val="ab"/>
                 <w:noProof/>
                 <w:lang w:val="en-US"/>
               </w:rPr>
@@ -2089,7 +2128,7 @@
                 <w:noProof/>
                 <w:webHidden/>
               </w:rPr>
-              <w:instrText xml:space="preserve"> PAGEREF _Toc498898597 \h </w:instrText>
+              <w:instrText xml:space="preserve"> PAGEREF _Toc498971376 \h </w:instrText>
             </w:r>
             <w:r>
               <w:rPr>
@@ -2109,7 +2148,7 @@
                 <w:noProof/>
                 <w:webHidden/>
               </w:rPr>
-              <w:t>2</w:t>
+              <w:t>8</w:t>
             </w:r>
             <w:r>
               <w:rPr>
@@ -2122,18 +2161,20 @@
         </w:p>
         <w:p>
           <w:pPr>
-            <w:pStyle w:val="TOC2"/>
+            <w:pStyle w:val="21"/>
             <w:tabs>
               <w:tab w:val="right" w:leader="dot" w:pos="9016"/>
             </w:tabs>
             <w:rPr>
+              <w:rFonts w:eastAsiaTheme="minorEastAsia"/>
               <w:noProof/>
+              <w:lang w:val="ru-RU" w:eastAsia="ru-RU"/>
             </w:rPr>
           </w:pPr>
-          <w:hyperlink w:anchor="_Toc498898598" w:history="1">
-            <w:r>
-              <w:rPr>
-                <w:rStyle w:val="Hyperlink"/>
+          <w:hyperlink w:anchor="_Toc498971377" w:history="1">
+            <w:r>
+              <w:rPr>
+                <w:rStyle w:val="ab"/>
                 <w:noProof/>
                 <w:lang w:val="en-US"/>
               </w:rPr>
@@ -2158,7 +2199,7 @@
                 <w:noProof/>
                 <w:webHidden/>
               </w:rPr>
-              <w:instrText xml:space="preserve"> PAGEREF _Toc498898598 \h </w:instrText>
+              <w:instrText xml:space="preserve"> PAGEREF _Toc498971377 \h </w:instrText>
             </w:r>
             <w:r>
               <w:rPr>
@@ -2178,7 +2219,7 @@
                 <w:noProof/>
                 <w:webHidden/>
               </w:rPr>
-              <w:t>2</w:t>
+              <w:t>8</w:t>
             </w:r>
             <w:r>
               <w:rPr>
@@ -2191,18 +2232,20 @@
         </w:p>
         <w:p>
           <w:pPr>
-            <w:pStyle w:val="TOC2"/>
+            <w:pStyle w:val="21"/>
             <w:tabs>
               <w:tab w:val="right" w:leader="dot" w:pos="9016"/>
             </w:tabs>
             <w:rPr>
+              <w:rFonts w:eastAsiaTheme="minorEastAsia"/>
               <w:noProof/>
+              <w:lang w:val="ru-RU" w:eastAsia="ru-RU"/>
             </w:rPr>
           </w:pPr>
-          <w:hyperlink w:anchor="_Toc498898599" w:history="1">
-            <w:r>
-              <w:rPr>
-                <w:rStyle w:val="Hyperlink"/>
+          <w:hyperlink w:anchor="_Toc498971378" w:history="1">
+            <w:r>
+              <w:rPr>
+                <w:rStyle w:val="ab"/>
                 <w:noProof/>
                 <w:lang w:val="en-US"/>
               </w:rPr>
@@ -2227,7 +2270,7 @@
                 <w:noProof/>
                 <w:webHidden/>
               </w:rPr>
-              <w:instrText xml:space="preserve"> PAGEREF _Toc498898599 \h </w:instrText>
+              <w:instrText xml:space="preserve"> PAGEREF _Toc498971378 \h </w:instrText>
             </w:r>
             <w:r>
               <w:rPr>
@@ -2247,7 +2290,7 @@
                 <w:noProof/>
                 <w:webHidden/>
               </w:rPr>
-              <w:t>3</w:t>
+              <w:t>8</w:t>
             </w:r>
             <w:r>
               <w:rPr>
@@ -2260,18 +2303,20 @@
         </w:p>
         <w:p>
           <w:pPr>
-            <w:pStyle w:val="TOC2"/>
+            <w:pStyle w:val="21"/>
             <w:tabs>
               <w:tab w:val="right" w:leader="dot" w:pos="9016"/>
             </w:tabs>
             <w:rPr>
+              <w:rFonts w:eastAsiaTheme="minorEastAsia"/>
               <w:noProof/>
+              <w:lang w:val="ru-RU" w:eastAsia="ru-RU"/>
             </w:rPr>
           </w:pPr>
-          <w:hyperlink w:anchor="_Toc498898600" w:history="1">
-            <w:r>
-              <w:rPr>
-                <w:rStyle w:val="Hyperlink"/>
+          <w:hyperlink w:anchor="_Toc498971379" w:history="1">
+            <w:r>
+              <w:rPr>
+                <w:rStyle w:val="ab"/>
                 <w:noProof/>
                 <w:lang w:val="en-US"/>
               </w:rPr>
@@ -2296,7 +2341,7 @@
                 <w:noProof/>
                 <w:webHidden/>
               </w:rPr>
-              <w:instrText xml:space="preserve"> PAGEREF _Toc498898600 \h </w:instrText>
+              <w:instrText xml:space="preserve"> PAGEREF _Toc498971379 \h </w:instrText>
             </w:r>
             <w:r>
               <w:rPr>
@@ -2316,7 +2361,7 @@
                 <w:noProof/>
                 <w:webHidden/>
               </w:rPr>
-              <w:t>3</w:t>
+              <w:t>8</w:t>
             </w:r>
             <w:r>
               <w:rPr>
@@ -2329,18 +2374,20 @@
         </w:p>
         <w:p>
           <w:pPr>
-            <w:pStyle w:val="TOC1"/>
+            <w:pStyle w:val="11"/>
             <w:tabs>
               <w:tab w:val="right" w:leader="dot" w:pos="9016"/>
             </w:tabs>
             <w:rPr>
+              <w:rFonts w:eastAsiaTheme="minorEastAsia"/>
               <w:noProof/>
+              <w:lang w:val="ru-RU" w:eastAsia="ru-RU"/>
             </w:rPr>
           </w:pPr>
-          <w:hyperlink w:anchor="_Toc498898601" w:history="1">
-            <w:r>
-              <w:rPr>
-                <w:rStyle w:val="Hyperlink"/>
+          <w:hyperlink w:anchor="_Toc498971380" w:history="1">
+            <w:r>
+              <w:rPr>
+                <w:rStyle w:val="ab"/>
                 <w:noProof/>
                 <w:lang w:val="en-US"/>
               </w:rPr>
@@ -2365,7 +2412,7 @@
                 <w:noProof/>
                 <w:webHidden/>
               </w:rPr>
-              <w:instrText xml:space="preserve"> PAGEREF _Toc498898601 \h </w:instrText>
+              <w:instrText xml:space="preserve"> PAGEREF _Toc498971380 \h </w:instrText>
             </w:r>
             <w:r>
               <w:rPr>
@@ -2385,7 +2432,7 @@
                 <w:noProof/>
                 <w:webHidden/>
               </w:rPr>
-              <w:t>3</w:t>
+              <w:t>9</w:t>
             </w:r>
             <w:r>
               <w:rPr>
@@ -2398,18 +2445,20 @@
         </w:p>
         <w:p>
           <w:pPr>
-            <w:pStyle w:val="TOC2"/>
+            <w:pStyle w:val="21"/>
             <w:tabs>
               <w:tab w:val="right" w:leader="dot" w:pos="9016"/>
             </w:tabs>
             <w:rPr>
+              <w:rFonts w:eastAsiaTheme="minorEastAsia"/>
               <w:noProof/>
+              <w:lang w:val="ru-RU" w:eastAsia="ru-RU"/>
             </w:rPr>
           </w:pPr>
-          <w:hyperlink w:anchor="_Toc498898602" w:history="1">
-            <w:r>
-              <w:rPr>
-                <w:rStyle w:val="Hyperlink"/>
+          <w:hyperlink w:anchor="_Toc498971381" w:history="1">
+            <w:r>
+              <w:rPr>
+                <w:rStyle w:val="ab"/>
                 <w:noProof/>
                 <w:lang w:val="en-US"/>
               </w:rPr>
@@ -2434,7 +2483,7 @@
                 <w:noProof/>
                 <w:webHidden/>
               </w:rPr>
-              <w:instrText xml:space="preserve"> PAGEREF _Toc498898602 \h </w:instrText>
+              <w:instrText xml:space="preserve"> PAGEREF _Toc498971381 \h </w:instrText>
             </w:r>
             <w:r>
               <w:rPr>
@@ -2454,7 +2503,7 @@
                 <w:noProof/>
                 <w:webHidden/>
               </w:rPr>
-              <w:t>3</w:t>
+              <w:t>9</w:t>
             </w:r>
             <w:r>
               <w:rPr>
@@ -2467,18 +2516,20 @@
         </w:p>
         <w:p>
           <w:pPr>
-            <w:pStyle w:val="TOC2"/>
+            <w:pStyle w:val="21"/>
             <w:tabs>
               <w:tab w:val="right" w:leader="dot" w:pos="9016"/>
             </w:tabs>
             <w:rPr>
+              <w:rFonts w:eastAsiaTheme="minorEastAsia"/>
               <w:noProof/>
+              <w:lang w:val="ru-RU" w:eastAsia="ru-RU"/>
             </w:rPr>
           </w:pPr>
-          <w:hyperlink w:anchor="_Toc498898603" w:history="1">
-            <w:r>
-              <w:rPr>
-                <w:rStyle w:val="Hyperlink"/>
+          <w:hyperlink w:anchor="_Toc498971382" w:history="1">
+            <w:r>
+              <w:rPr>
+                <w:rStyle w:val="ab"/>
                 <w:noProof/>
                 <w:lang w:val="en-US"/>
               </w:rPr>
@@ -2503,7 +2554,7 @@
                 <w:noProof/>
                 <w:webHidden/>
               </w:rPr>
-              <w:instrText xml:space="preserve"> PAGEREF _Toc498898603 \h </w:instrText>
+              <w:instrText xml:space="preserve"> PAGEREF _Toc498971382 \h </w:instrText>
             </w:r>
             <w:r>
               <w:rPr>
@@ -2523,7 +2574,7 @@
                 <w:noProof/>
                 <w:webHidden/>
               </w:rPr>
-              <w:t>3</w:t>
+              <w:t>9</w:t>
             </w:r>
             <w:r>
               <w:rPr>
@@ -2536,18 +2587,20 @@
         </w:p>
         <w:p>
           <w:pPr>
-            <w:pStyle w:val="TOC2"/>
+            <w:pStyle w:val="21"/>
             <w:tabs>
               <w:tab w:val="right" w:leader="dot" w:pos="9016"/>
             </w:tabs>
             <w:rPr>
+              <w:rFonts w:eastAsiaTheme="minorEastAsia"/>
               <w:noProof/>
+              <w:lang w:val="ru-RU" w:eastAsia="ru-RU"/>
             </w:rPr>
           </w:pPr>
-          <w:hyperlink w:anchor="_Toc498898604" w:history="1">
-            <w:r>
-              <w:rPr>
-                <w:rStyle w:val="Hyperlink"/>
+          <w:hyperlink w:anchor="_Toc498971383" w:history="1">
+            <w:r>
+              <w:rPr>
+                <w:rStyle w:val="ab"/>
                 <w:noProof/>
                 <w:lang w:val="en-US"/>
               </w:rPr>
@@ -2572,7 +2625,7 @@
                 <w:noProof/>
                 <w:webHidden/>
               </w:rPr>
-              <w:instrText xml:space="preserve"> PAGEREF _Toc498898604 \h </w:instrText>
+              <w:instrText xml:space="preserve"> PAGEREF _Toc498971383 \h </w:instrText>
             </w:r>
             <w:r>
               <w:rPr>
@@ -2592,7 +2645,7 @@
                 <w:noProof/>
                 <w:webHidden/>
               </w:rPr>
-              <w:t>3</w:t>
+              <w:t>9</w:t>
             </w:r>
             <w:r>
               <w:rPr>
@@ -2605,18 +2658,20 @@
         </w:p>
         <w:p>
           <w:pPr>
-            <w:pStyle w:val="TOC2"/>
+            <w:pStyle w:val="21"/>
             <w:tabs>
               <w:tab w:val="right" w:leader="dot" w:pos="9016"/>
             </w:tabs>
             <w:rPr>
+              <w:rFonts w:eastAsiaTheme="minorEastAsia"/>
               <w:noProof/>
+              <w:lang w:val="ru-RU" w:eastAsia="ru-RU"/>
             </w:rPr>
           </w:pPr>
-          <w:hyperlink w:anchor="_Toc498898605" w:history="1">
-            <w:r>
-              <w:rPr>
-                <w:rStyle w:val="Hyperlink"/>
+          <w:hyperlink w:anchor="_Toc498971384" w:history="1">
+            <w:r>
+              <w:rPr>
+                <w:rStyle w:val="ab"/>
                 <w:noProof/>
                 <w:lang w:val="en-US"/>
               </w:rPr>
@@ -2641,7 +2696,7 @@
                 <w:noProof/>
                 <w:webHidden/>
               </w:rPr>
-              <w:instrText xml:space="preserve"> PAGEREF _Toc498898605 \h </w:instrText>
+              <w:instrText xml:space="preserve"> PAGEREF _Toc498971384 \h </w:instrText>
             </w:r>
             <w:r>
               <w:rPr>
@@ -2661,7 +2716,7 @@
                 <w:noProof/>
                 <w:webHidden/>
               </w:rPr>
-              <w:t>3</w:t>
+              <w:t>9</w:t>
             </w:r>
             <w:r>
               <w:rPr>
@@ -2703,12 +2758,12 @@
     </w:p>
     <w:p>
       <w:pPr>
-        <w:pStyle w:val="Heading1"/>
-        <w:rPr>
-          <w:lang w:val="en-US"/>
-        </w:rPr>
-      </w:pPr>
-      <w:bookmarkStart w:id="0" w:name="_Toc498898579"/>
+        <w:pStyle w:val="1"/>
+        <w:rPr>
+          <w:lang w:val="en-US"/>
+        </w:rPr>
+      </w:pPr>
+      <w:bookmarkStart w:id="0" w:name="_Toc498971358"/>
       <w:r>
         <w:rPr>
           <w:lang w:val="en-US"/>
@@ -2911,7 +2966,7 @@
     </w:p>
     <w:p>
       <w:pPr>
-        <w:pStyle w:val="ListParagraph"/>
+        <w:pStyle w:val="a9"/>
         <w:numPr>
           <w:ilvl w:val="0"/>
           <w:numId w:val="1"/>
@@ -2930,7 +2985,7 @@
     </w:p>
     <w:p>
       <w:pPr>
-        <w:pStyle w:val="ListParagraph"/>
+        <w:pStyle w:val="a9"/>
         <w:numPr>
           <w:ilvl w:val="0"/>
           <w:numId w:val="1"/>
@@ -2949,7 +3004,7 @@
     </w:p>
     <w:p>
       <w:pPr>
-        <w:pStyle w:val="ListParagraph"/>
+        <w:pStyle w:val="a9"/>
         <w:numPr>
           <w:ilvl w:val="0"/>
           <w:numId w:val="1"/>
@@ -2982,7 +3037,7 @@
     </w:p>
     <w:p>
       <w:pPr>
-        <w:pStyle w:val="ListParagraph"/>
+        <w:pStyle w:val="a9"/>
         <w:numPr>
           <w:ilvl w:val="0"/>
           <w:numId w:val="2"/>
@@ -3001,7 +3056,7 @@
     </w:p>
     <w:p>
       <w:pPr>
-        <w:pStyle w:val="ListParagraph"/>
+        <w:pStyle w:val="a9"/>
         <w:numPr>
           <w:ilvl w:val="0"/>
           <w:numId w:val="2"/>
@@ -3020,7 +3075,7 @@
     </w:p>
     <w:p>
       <w:pPr>
-        <w:pStyle w:val="ListParagraph"/>
+        <w:pStyle w:val="a9"/>
         <w:numPr>
           <w:ilvl w:val="0"/>
           <w:numId w:val="2"/>
@@ -3053,7 +3108,7 @@
     </w:p>
     <w:p>
       <w:pPr>
-        <w:pStyle w:val="ListParagraph"/>
+        <w:pStyle w:val="a9"/>
         <w:numPr>
           <w:ilvl w:val="0"/>
           <w:numId w:val="3"/>
@@ -3082,15 +3137,17 @@
         </w:rPr>
         <w:br w:type="page"/>
       </w:r>
-    </w:p>
-    <w:p>
-      <w:pPr>
-        <w:pStyle w:val="Heading1"/>
-        <w:rPr>
-          <w:lang w:val="en-US"/>
-        </w:rPr>
-      </w:pPr>
-      <w:bookmarkStart w:id="1" w:name="_Toc498898580"/>
+      <w:bookmarkStart w:id="1" w:name="_GoBack"/>
+      <w:bookmarkEnd w:id="1"/>
+    </w:p>
+    <w:p>
+      <w:pPr>
+        <w:pStyle w:val="1"/>
+        <w:rPr>
+          <w:lang w:val="en-US"/>
+        </w:rPr>
+      </w:pPr>
+      <w:bookmarkStart w:id="2" w:name="_Toc498971359"/>
       <w:r>
         <w:rPr>
           <w:lang w:val="en-US"/>
@@ -3098,11 +3155,18 @@
         <w:lastRenderedPageBreak/>
         <w:t>Greenhouse Model</w:t>
       </w:r>
-      <w:bookmarkEnd w:id="1"/>
+      <w:bookmarkEnd w:id="2"/>
+    </w:p>
+    <w:p>
+      <w:pPr>
+        <w:rPr>
+          <w:lang w:val="en-US"/>
+        </w:rPr>
+      </w:pPr>
     </w:p>
     <w:tbl>
       <w:tblPr>
-        <w:tblStyle w:val="GridTable4-Accent1"/>
+        <w:tblStyle w:val="-41"/>
         <w:tblW w:w="0" w:type="auto"/>
         <w:tblLook w:val="04A0" w:firstRow="1" w:lastRow="0" w:firstColumn="1" w:lastColumn="0" w:noHBand="0" w:noVBand="1"/>
       </w:tblPr>
@@ -3459,14 +3523,117 @@
           <w:lang w:val="en-US"/>
         </w:rPr>
       </w:pPr>
+    </w:p>
+    <w:p>
+      <w:pPr>
+        <w:rPr>
+          <w:lang w:val="en-US"/>
+        </w:rPr>
+      </w:pPr>
+    </w:p>
+    <w:p>
+      <w:pPr>
+        <w:rPr>
+          <w:lang w:val="en-US"/>
+        </w:rPr>
+      </w:pPr>
       <w:r>
         <w:rPr>
           <w:noProof/>
         </w:rPr>
         <w:drawing>
-          <wp:inline distT="0" distB="0" distL="0" distR="0" wp14:anchorId="38E53BE4" wp14:editId="247700D1">
+          <wp:anchor distT="0" distB="0" distL="114300" distR="114300" simplePos="0" relativeHeight="251667456" behindDoc="0" locked="0" layoutInCell="1" allowOverlap="1" wp14:anchorId="58505674" wp14:editId="649548A5">
+            <wp:simplePos x="0" y="0"/>
+            <wp:positionH relativeFrom="margin">
+              <wp:align>right</wp:align>
+            </wp:positionH>
+            <wp:positionV relativeFrom="paragraph">
+              <wp:posOffset>323673</wp:posOffset>
+            </wp:positionV>
+            <wp:extent cx="5731510" cy="3576320"/>
+            <wp:effectExtent l="0" t="0" r="2540" b="5080"/>
+            <wp:wrapTopAndBottom/>
+            <wp:docPr id="3" name="Picture 3"/>
+            <wp:cNvGraphicFramePr>
+              <a:graphicFrameLocks xmlns:a="http://schemas.openxmlformats.org/drawingml/2006/main" noChangeAspect="1"/>
+            </wp:cNvGraphicFramePr>
+            <a:graphic xmlns:a="http://schemas.openxmlformats.org/drawingml/2006/main">
+              <a:graphicData uri="http://schemas.openxmlformats.org/drawingml/2006/picture">
+                <pic:pic xmlns:pic="http://schemas.openxmlformats.org/drawingml/2006/picture">
+                  <pic:nvPicPr>
+                    <pic:cNvPr id="1" name=""/>
+                    <pic:cNvPicPr/>
+                  </pic:nvPicPr>
+                  <pic:blipFill>
+                    <a:blip r:embed="rId9" cstate="print">
+                      <a:extLst>
+                        <a:ext uri="{28A0092B-C50C-407E-A947-70E740481C1C}">
+                          <a14:useLocalDpi xmlns:a14="http://schemas.microsoft.com/office/drawing/2010/main" val="0"/>
+                        </a:ext>
+                      </a:extLst>
+                    </a:blip>
+                    <a:stretch>
+                      <a:fillRect/>
+                    </a:stretch>
+                  </pic:blipFill>
+                  <pic:spPr>
+                    <a:xfrm>
+                      <a:off x="0" y="0"/>
+                      <a:ext cx="5731510" cy="3576320"/>
+                    </a:xfrm>
+                    <a:prstGeom prst="rect">
+                      <a:avLst/>
+                    </a:prstGeom>
+                  </pic:spPr>
+                </pic:pic>
+              </a:graphicData>
+            </a:graphic>
+            <wp14:sizeRelH relativeFrom="page">
+              <wp14:pctWidth>0</wp14:pctWidth>
+            </wp14:sizeRelH>
+            <wp14:sizeRelV relativeFrom="page">
+              <wp14:pctHeight>0</wp14:pctHeight>
+            </wp14:sizeRelV>
+          </wp:anchor>
+        </w:drawing>
+      </w:r>
+    </w:p>
+    <w:p>
+      <w:pPr>
+        <w:rPr>
+          <w:lang w:val="en-US"/>
+        </w:rPr>
+      </w:pPr>
+      <w:r>
+        <w:rPr>
+          <w:lang w:val="en-US"/>
+        </w:rPr>
+        <w:br w:type="page"/>
+      </w:r>
+    </w:p>
+    <w:p>
+      <w:pPr>
+        <w:rPr>
+          <w:lang w:val="en-US"/>
+        </w:rPr>
+      </w:pPr>
+      <w:r>
+        <w:rPr>
+          <w:noProof/>
+        </w:rPr>
+        <w:lastRenderedPageBreak/>
+        <w:drawing>
+          <wp:anchor distT="0" distB="0" distL="114300" distR="114300" simplePos="0" relativeHeight="251666432" behindDoc="0" locked="0" layoutInCell="1" allowOverlap="1" wp14:anchorId="38E53BE4" wp14:editId="10E41F5B">
+            <wp:simplePos x="0" y="0"/>
+            <wp:positionH relativeFrom="column">
+              <wp:posOffset>-62230</wp:posOffset>
+            </wp:positionH>
+            <wp:positionV relativeFrom="paragraph">
+              <wp:posOffset>354</wp:posOffset>
+            </wp:positionV>
             <wp:extent cx="5731510" cy="3368675"/>
             <wp:effectExtent l="0" t="0" r="2540" b="3175"/>
+            <wp:wrapTopAndBottom/>
             <wp:docPr id="1" name="Picture 1"/>
             <wp:cNvGraphicFramePr>
               <a:graphicFrameLocks xmlns:a="http://schemas.openxmlformats.org/drawingml/2006/main" noChangeAspect="1"/>
@@ -3479,7 +3646,13 @@
                     <pic:cNvPicPr/>
                   </pic:nvPicPr>
                   <pic:blipFill>
-                    <a:blip r:embed="rId9"/>
+                    <a:blip r:embed="rId10">
+                      <a:extLst>
+                        <a:ext uri="{28A0092B-C50C-407E-A947-70E740481C1C}">
+                          <a14:useLocalDpi xmlns:a14="http://schemas.microsoft.com/office/drawing/2010/main" val="0"/>
+                        </a:ext>
+                      </a:extLst>
+                    </a:blip>
                     <a:stretch>
                       <a:fillRect/>
                     </a:stretch>
@@ -3496,28 +3669,47 @@
                 </pic:pic>
               </a:graphicData>
             </a:graphic>
-          </wp:inline>
+            <wp14:sizeRelH relativeFrom="page">
+              <wp14:pctWidth>0</wp14:pctWidth>
+            </wp14:sizeRelH>
+            <wp14:sizeRelV relativeFrom="page">
+              <wp14:pctHeight>0</wp14:pctHeight>
+            </wp14:sizeRelV>
+          </wp:anchor>
         </w:drawing>
       </w:r>
     </w:p>
     <w:p>
       <w:pPr>
-        <w:pStyle w:val="Heading1"/>
-        <w:rPr>
-          <w:lang w:val="en-US"/>
-        </w:rPr>
-      </w:pPr>
-      <w:bookmarkStart w:id="2" w:name="_Toc498898581"/>
+        <w:rPr>
+          <w:lang w:val="en-US"/>
+        </w:rPr>
+      </w:pPr>
+    </w:p>
+    <w:p>
+      <w:pPr>
+        <w:rPr>
+          <w:lang w:val="en-US"/>
+        </w:rPr>
+      </w:pPr>
       <w:r>
         <w:rPr>
           <w:noProof/>
-        </w:rPr>
-        <w:lastRenderedPageBreak/>
+          <w:lang w:val="en-US"/>
+        </w:rPr>
         <w:drawing>
-          <wp:inline distT="0" distB="0" distL="0" distR="0" wp14:anchorId="58505674" wp14:editId="4223FB38">
-            <wp:extent cx="5731510" cy="3576320"/>
-            <wp:effectExtent l="0" t="0" r="2540" b="5080"/>
-            <wp:docPr id="3" name="Picture 3"/>
+          <wp:anchor distT="0" distB="0" distL="114300" distR="114300" simplePos="0" relativeHeight="251668480" behindDoc="0" locked="0" layoutInCell="1" allowOverlap="1" wp14:anchorId="00E97121" wp14:editId="288D9E16">
+            <wp:simplePos x="0" y="0"/>
+            <wp:positionH relativeFrom="page">
+              <wp:posOffset>128905</wp:posOffset>
+            </wp:positionH>
+            <wp:positionV relativeFrom="paragraph">
+              <wp:posOffset>287330</wp:posOffset>
+            </wp:positionV>
+            <wp:extent cx="7257415" cy="3615055"/>
+            <wp:effectExtent l="0" t="0" r="635" b="4445"/>
+            <wp:wrapTopAndBottom/>
+            <wp:docPr id="4" name="Рисунок 4"/>
             <wp:cNvGraphicFramePr>
               <a:graphicFrameLocks xmlns:a="http://schemas.openxmlformats.org/drawingml/2006/main" noChangeAspect="1"/>
             </wp:cNvGraphicFramePr>
@@ -3525,23 +3717,167 @@
               <a:graphicData uri="http://schemas.openxmlformats.org/drawingml/2006/picture">
                 <pic:pic xmlns:pic="http://schemas.openxmlformats.org/drawingml/2006/picture">
                   <pic:nvPicPr>
-                    <pic:cNvPr id="1" name=""/>
-                    <pic:cNvPicPr/>
+                    <pic:cNvPr id="0" name="Picture 1"/>
+                    <pic:cNvPicPr>
+                      <a:picLocks noChangeAspect="1" noChangeArrowheads="1"/>
+                    </pic:cNvPicPr>
                   </pic:nvPicPr>
                   <pic:blipFill>
-                    <a:blip r:embed="rId10"/>
+                    <a:blip r:embed="rId11">
+                      <a:extLst>
+                        <a:ext uri="{28A0092B-C50C-407E-A947-70E740481C1C}">
+                          <a14:useLocalDpi xmlns:a14="http://schemas.microsoft.com/office/drawing/2010/main" val="0"/>
+                        </a:ext>
+                      </a:extLst>
+                    </a:blip>
+                    <a:srcRect/>
                     <a:stretch>
                       <a:fillRect/>
                     </a:stretch>
                   </pic:blipFill>
-                  <pic:spPr>
+                  <pic:spPr bwMode="auto">
                     <a:xfrm>
                       <a:off x="0" y="0"/>
-                      <a:ext cx="5731510" cy="3576320"/>
+                      <a:ext cx="7257415" cy="3615055"/>
                     </a:xfrm>
                     <a:prstGeom prst="rect">
                       <a:avLst/>
                     </a:prstGeom>
+                    <a:noFill/>
+                    <a:ln>
+                      <a:noFill/>
+                    </a:ln>
+                  </pic:spPr>
+                </pic:pic>
+              </a:graphicData>
+            </a:graphic>
+            <wp14:sizeRelH relativeFrom="page">
+              <wp14:pctWidth>0</wp14:pctWidth>
+            </wp14:sizeRelH>
+            <wp14:sizeRelV relativeFrom="page">
+              <wp14:pctHeight>0</wp14:pctHeight>
+            </wp14:sizeRelV>
+          </wp:anchor>
+        </w:drawing>
+      </w:r>
+    </w:p>
+    <w:p>
+      <w:pPr>
+        <w:rPr>
+          <w:lang w:val="en-US"/>
+        </w:rPr>
+      </w:pPr>
+    </w:p>
+    <w:p>
+      <w:pPr>
+        <w:rPr>
+          <w:rFonts w:asciiTheme="majorHAnsi" w:eastAsiaTheme="majorEastAsia" w:hAnsiTheme="majorHAnsi" w:cstheme="majorBidi"/>
+          <w:color w:val="3E762A" w:themeColor="accent1" w:themeShade="BF"/>
+          <w:sz w:val="32"/>
+          <w:szCs w:val="32"/>
+          <w:lang w:val="en-US"/>
+        </w:rPr>
+      </w:pPr>
+      <w:r>
+        <w:rPr>
+          <w:lang w:val="en-US"/>
+        </w:rPr>
+        <w:br w:type="page"/>
+      </w:r>
+    </w:p>
+    <w:p>
+      <w:pPr>
+        <w:pStyle w:val="1"/>
+        <w:rPr>
+          <w:lang w:val="en-US"/>
+        </w:rPr>
+      </w:pPr>
+      <w:bookmarkStart w:id="3" w:name="_Toc498971360"/>
+      <w:r>
+        <w:rPr>
+          <w:lang w:val="en-US"/>
+        </w:rPr>
+        <w:lastRenderedPageBreak/>
+        <w:t>Light Intensity Sensor</w:t>
+      </w:r>
+      <w:bookmarkEnd w:id="3"/>
+    </w:p>
+    <w:p>
+      <w:pPr>
+        <w:rPr>
+          <w:lang w:val="en-US"/>
+        </w:rPr>
+      </w:pPr>
+    </w:p>
+    <w:p>
+      <w:pPr>
+        <w:pStyle w:val="2"/>
+        <w:rPr>
+          <w:lang w:val="en-US"/>
+        </w:rPr>
+      </w:pPr>
+      <w:bookmarkStart w:id="4" w:name="_Toc498971361"/>
+      <w:r>
+        <w:rPr>
+          <w:lang w:val="en-US"/>
+        </w:rPr>
+        <w:t>Circuit</w:t>
+      </w:r>
+      <w:bookmarkEnd w:id="4"/>
+    </w:p>
+    <w:p>
+      <w:pPr>
+        <w:rPr>
+          <w:lang w:val="en-US"/>
+        </w:rPr>
+      </w:pPr>
+      <w:r>
+        <w:rPr>
+          <w:noProof/>
+          <w:lang w:val="en-US"/>
+        </w:rPr>
+        <w:drawing>
+          <wp:inline distT="0" distB="0" distL="0" distR="0" wp14:anchorId="42ABB00E" wp14:editId="61C8B241">
+            <wp:extent cx="5722883" cy="1998668"/>
+            <wp:effectExtent l="0" t="0" r="0" b="1905"/>
+            <wp:docPr id="5" name="Рисунок 5"/>
+            <wp:cNvGraphicFramePr>
+              <a:graphicFrameLocks xmlns:a="http://schemas.openxmlformats.org/drawingml/2006/main" noChangeAspect="1"/>
+            </wp:cNvGraphicFramePr>
+            <a:graphic xmlns:a="http://schemas.openxmlformats.org/drawingml/2006/main">
+              <a:graphicData uri="http://schemas.openxmlformats.org/drawingml/2006/picture">
+                <pic:pic xmlns:pic="http://schemas.openxmlformats.org/drawingml/2006/picture">
+                  <pic:nvPicPr>
+                    <pic:cNvPr id="0" name="Picture 2"/>
+                    <pic:cNvPicPr>
+                      <a:picLocks noChangeAspect="1" noChangeArrowheads="1"/>
+                    </pic:cNvPicPr>
+                  </pic:nvPicPr>
+                  <pic:blipFill>
+                    <a:blip r:embed="rId12">
+                      <a:extLst>
+                        <a:ext uri="{28A0092B-C50C-407E-A947-70E740481C1C}">
+                          <a14:useLocalDpi xmlns:a14="http://schemas.microsoft.com/office/drawing/2010/main" val="0"/>
+                        </a:ext>
+                      </a:extLst>
+                    </a:blip>
+                    <a:srcRect/>
+                    <a:stretch>
+                      <a:fillRect/>
+                    </a:stretch>
+                  </pic:blipFill>
+                  <pic:spPr bwMode="auto">
+                    <a:xfrm>
+                      <a:off x="0" y="0"/>
+                      <a:ext cx="5768913" cy="2014744"/>
+                    </a:xfrm>
+                    <a:prstGeom prst="rect">
+                      <a:avLst/>
+                    </a:prstGeom>
+                    <a:noFill/>
+                    <a:ln>
+                      <a:noFill/>
+                    </a:ln>
                   </pic:spPr>
                 </pic:pic>
               </a:graphicData>
@@ -3549,215 +3885,416 @@
           </wp:inline>
         </w:drawing>
       </w:r>
-      <w:bookmarkStart w:id="3" w:name="_GoBack"/>
-      <w:bookmarkEnd w:id="3"/>
-    </w:p>
-    <w:p>
-      <w:pPr>
-        <w:pStyle w:val="Heading1"/>
-        <w:rPr>
-          <w:lang w:val="en-US"/>
-        </w:rPr>
-      </w:pPr>
-      <w:r>
-        <w:rPr>
-          <w:lang w:val="en-US"/>
-        </w:rPr>
-        <w:t>Light Intensity Sensor</w:t>
-      </w:r>
-      <w:bookmarkEnd w:id="2"/>
-    </w:p>
-    <w:p>
-      <w:pPr>
-        <w:pStyle w:val="Heading2"/>
-        <w:rPr>
-          <w:lang w:val="en-US"/>
-        </w:rPr>
-      </w:pPr>
-      <w:bookmarkStart w:id="4" w:name="_Toc498898582"/>
+    </w:p>
+    <w:p>
+      <w:pPr>
+        <w:rPr>
+          <w:lang w:val="en-US"/>
+        </w:rPr>
+      </w:pPr>
+    </w:p>
+    <w:p>
+      <w:pPr>
+        <w:pStyle w:val="2"/>
+        <w:rPr>
+          <w:lang w:val="en-US"/>
+        </w:rPr>
+      </w:pPr>
+      <w:bookmarkStart w:id="5" w:name="_Toc498971362"/>
+      <w:r>
+        <w:rPr>
+          <w:lang w:val="en-US"/>
+        </w:rPr>
+        <w:t>Pins</w:t>
+      </w:r>
+      <w:bookmarkEnd w:id="5"/>
+    </w:p>
+    <w:p>
+      <w:pPr>
+        <w:rPr>
+          <w:lang w:val="en-US"/>
+        </w:rPr>
+      </w:pPr>
+      <w:r>
+        <w:rPr>
+          <w:lang w:val="en-US"/>
+        </w:rPr>
+        <w:t>P9_07 – voltage</w:t>
+      </w:r>
+    </w:p>
+    <w:p>
+      <w:pPr>
+        <w:rPr>
+          <w:lang w:val="en-US"/>
+        </w:rPr>
+      </w:pPr>
+      <w:r>
+        <w:rPr>
+          <w:lang w:val="en-US"/>
+        </w:rPr>
+        <w:t>P9_01 – ground</w:t>
+      </w:r>
+    </w:p>
+    <w:p>
+      <w:pPr>
+        <w:rPr>
+          <w:lang w:val="en-US"/>
+        </w:rPr>
+      </w:pPr>
+      <w:r>
+        <w:rPr>
+          <w:lang w:val="en-US"/>
+        </w:rPr>
+        <w:t>P9_32 – ADC voltage</w:t>
+      </w:r>
+    </w:p>
+    <w:p>
+      <w:pPr>
+        <w:rPr>
+          <w:lang w:val="en-US"/>
+        </w:rPr>
+      </w:pPr>
+      <w:r>
+        <w:rPr>
+          <w:lang w:val="en-US"/>
+        </w:rPr>
+        <w:t>P9_34 – ADC ground</w:t>
+      </w:r>
+    </w:p>
+    <w:p>
+      <w:pPr>
+        <w:rPr>
+          <w:lang w:val="en-US"/>
+        </w:rPr>
+      </w:pPr>
+      <w:r>
+        <w:rPr>
+          <w:lang w:val="en-US"/>
+        </w:rPr>
+        <w:t>P9_39 – raw value</w:t>
+      </w:r>
+    </w:p>
+    <w:p>
+      <w:pPr>
+        <w:rPr>
+          <w:lang w:val="en-US"/>
+        </w:rPr>
+      </w:pPr>
+    </w:p>
+    <w:p>
+      <w:pPr>
+        <w:pStyle w:val="2"/>
+        <w:rPr>
+          <w:lang w:val="en-US"/>
+        </w:rPr>
+      </w:pPr>
+      <w:bookmarkStart w:id="6" w:name="_Toc498971363"/>
+      <w:r>
+        <w:rPr>
+          <w:lang w:val="en-US"/>
+        </w:rPr>
+        <w:t>Code</w:t>
+      </w:r>
+      <w:bookmarkEnd w:id="6"/>
+    </w:p>
+    <w:p>
+      <w:pPr>
+        <w:rPr>
+          <w:lang w:val="en-US"/>
+        </w:rPr>
+      </w:pPr>
+      <w:r>
+        <w:rPr>
+          <w:lang w:val="en-US"/>
+        </w:rPr>
+        <w:t>Controlled via a bash script ‘get_light_intensity.sh’</w:t>
+      </w:r>
+    </w:p>
+    <w:p>
+      <w:pPr>
+        <w:rPr>
+          <w:lang w:val="en-US"/>
+        </w:rPr>
+      </w:pPr>
+    </w:p>
+    <w:p>
+      <w:pPr>
+        <w:pStyle w:val="2"/>
+        <w:rPr>
+          <w:lang w:val="en-US"/>
+        </w:rPr>
+      </w:pPr>
+      <w:bookmarkStart w:id="7" w:name="_Toc498971364"/>
+      <w:r>
+        <w:rPr>
+          <w:lang w:val="en-US"/>
+        </w:rPr>
+        <w:t>Usage</w:t>
+      </w:r>
+      <w:bookmarkEnd w:id="7"/>
+    </w:p>
+    <w:p>
+      <w:pPr>
+        <w:rPr>
+          <w:lang w:val="en-US"/>
+        </w:rPr>
+      </w:pPr>
+      <w:r>
+        <w:rPr>
+          <w:lang w:val="en-US"/>
+        </w:rPr>
+        <w:t xml:space="preserve">Script used to get light intensity in percentage. </w:t>
+      </w:r>
+    </w:p>
+    <w:p>
+      <w:pPr>
+        <w:rPr>
+          <w:rFonts w:asciiTheme="majorHAnsi" w:eastAsiaTheme="majorEastAsia" w:hAnsiTheme="majorHAnsi" w:cstheme="majorBidi"/>
+          <w:color w:val="3E762A" w:themeColor="accent1" w:themeShade="BF"/>
+          <w:sz w:val="32"/>
+          <w:szCs w:val="32"/>
+          <w:lang w:val="en-US"/>
+        </w:rPr>
+      </w:pPr>
+      <w:r>
+        <w:rPr>
+          <w:lang w:val="en-US"/>
+        </w:rPr>
+        <w:br w:type="page"/>
+      </w:r>
+    </w:p>
+    <w:p>
+      <w:pPr>
+        <w:pStyle w:val="1"/>
+        <w:rPr>
+          <w:lang w:val="en-US"/>
+        </w:rPr>
+      </w:pPr>
+      <w:bookmarkStart w:id="8" w:name="_Toc498971365"/>
+      <w:r>
+        <w:rPr>
+          <w:lang w:val="en-US"/>
+        </w:rPr>
+        <w:lastRenderedPageBreak/>
+        <w:t>Light Intensity Control</w:t>
+      </w:r>
+      <w:bookmarkEnd w:id="8"/>
+    </w:p>
+    <w:p>
+      <w:pPr>
+        <w:rPr>
+          <w:lang w:val="en-US"/>
+        </w:rPr>
+      </w:pPr>
+    </w:p>
+    <w:p>
+      <w:pPr>
+        <w:pStyle w:val="2"/>
+        <w:rPr>
+          <w:lang w:val="en-US"/>
+        </w:rPr>
+      </w:pPr>
+      <w:bookmarkStart w:id="9" w:name="_Toc498971366"/>
       <w:r>
         <w:rPr>
           <w:lang w:val="en-US"/>
         </w:rPr>
         <w:t>Circuit</w:t>
       </w:r>
-      <w:bookmarkEnd w:id="4"/>
-    </w:p>
-    <w:p>
-      <w:pPr>
-        <w:rPr>
-          <w:lang w:val="en-US"/>
-        </w:rPr>
-      </w:pPr>
-    </w:p>
-    <w:p>
-      <w:pPr>
-        <w:pStyle w:val="Heading2"/>
-        <w:rPr>
-          <w:lang w:val="en-US"/>
-        </w:rPr>
-      </w:pPr>
-      <w:bookmarkStart w:id="5" w:name="_Toc498898583"/>
+      <w:bookmarkEnd w:id="9"/>
+    </w:p>
+    <w:p>
+      <w:pPr>
+        <w:rPr>
+          <w:lang w:val="en-US"/>
+        </w:rPr>
+      </w:pPr>
+      <w:r>
+        <w:rPr>
+          <w:noProof/>
+          <w:lang w:val="en-US"/>
+        </w:rPr>
+        <w:drawing>
+          <wp:inline distT="0" distB="0" distL="0" distR="0" wp14:anchorId="74DEAA97" wp14:editId="098FDE33">
+            <wp:extent cx="5822830" cy="2193304"/>
+            <wp:effectExtent l="0" t="0" r="6985" b="0"/>
+            <wp:docPr id="6" name="Рисунок 6"/>
+            <wp:cNvGraphicFramePr>
+              <a:graphicFrameLocks xmlns:a="http://schemas.openxmlformats.org/drawingml/2006/main" noChangeAspect="1"/>
+            </wp:cNvGraphicFramePr>
+            <a:graphic xmlns:a="http://schemas.openxmlformats.org/drawingml/2006/main">
+              <a:graphicData uri="http://schemas.openxmlformats.org/drawingml/2006/picture">
+                <pic:pic xmlns:pic="http://schemas.openxmlformats.org/drawingml/2006/picture">
+                  <pic:nvPicPr>
+                    <pic:cNvPr id="0" name="Picture 3"/>
+                    <pic:cNvPicPr>
+                      <a:picLocks noChangeAspect="1" noChangeArrowheads="1"/>
+                    </pic:cNvPicPr>
+                  </pic:nvPicPr>
+                  <pic:blipFill>
+                    <a:blip r:embed="rId13">
+                      <a:extLst>
+                        <a:ext uri="{28A0092B-C50C-407E-A947-70E740481C1C}">
+                          <a14:useLocalDpi xmlns:a14="http://schemas.microsoft.com/office/drawing/2010/main" val="0"/>
+                        </a:ext>
+                      </a:extLst>
+                    </a:blip>
+                    <a:srcRect/>
+                    <a:stretch>
+                      <a:fillRect/>
+                    </a:stretch>
+                  </pic:blipFill>
+                  <pic:spPr bwMode="auto">
+                    <a:xfrm>
+                      <a:off x="0" y="0"/>
+                      <a:ext cx="5874184" cy="2212648"/>
+                    </a:xfrm>
+                    <a:prstGeom prst="rect">
+                      <a:avLst/>
+                    </a:prstGeom>
+                    <a:noFill/>
+                    <a:ln>
+                      <a:noFill/>
+                    </a:ln>
+                  </pic:spPr>
+                </pic:pic>
+              </a:graphicData>
+            </a:graphic>
+          </wp:inline>
+        </w:drawing>
+      </w:r>
+    </w:p>
+    <w:p>
+      <w:pPr>
+        <w:rPr>
+          <w:lang w:val="en-US"/>
+        </w:rPr>
+      </w:pPr>
+    </w:p>
+    <w:p>
+      <w:pPr>
+        <w:pStyle w:val="2"/>
+        <w:rPr>
+          <w:lang w:val="en-US"/>
+        </w:rPr>
+      </w:pPr>
+      <w:bookmarkStart w:id="10" w:name="_Toc498971367"/>
       <w:r>
         <w:rPr>
           <w:lang w:val="en-US"/>
         </w:rPr>
         <w:t>Pins</w:t>
       </w:r>
-      <w:bookmarkEnd w:id="5"/>
-    </w:p>
-    <w:p>
-      <w:pPr>
-        <w:rPr>
-          <w:lang w:val="en-US"/>
-        </w:rPr>
-      </w:pPr>
-    </w:p>
-    <w:p>
-      <w:pPr>
-        <w:pStyle w:val="Heading2"/>
-        <w:rPr>
-          <w:lang w:val="en-US"/>
-        </w:rPr>
-      </w:pPr>
-      <w:bookmarkStart w:id="6" w:name="_Toc498898584"/>
+      <w:bookmarkEnd w:id="10"/>
+    </w:p>
+    <w:p>
+      <w:pPr>
+        <w:rPr>
+          <w:lang w:val="en-US"/>
+        </w:rPr>
+      </w:pPr>
+      <w:r>
+        <w:rPr>
+          <w:lang w:val="en-US"/>
+        </w:rPr>
+        <w:t>P9_07 – voltage</w:t>
+      </w:r>
+    </w:p>
+    <w:p>
+      <w:pPr>
+        <w:rPr>
+          <w:lang w:val="en-US"/>
+        </w:rPr>
+      </w:pPr>
+      <w:r>
+        <w:rPr>
+          <w:lang w:val="en-US"/>
+        </w:rPr>
+        <w:t>P9_01 – ground</w:t>
+      </w:r>
+    </w:p>
+    <w:p>
+      <w:pPr>
+        <w:rPr>
+          <w:lang w:val="en-US"/>
+        </w:rPr>
+      </w:pPr>
+      <w:r>
+        <w:rPr>
+          <w:lang w:val="en-US"/>
+        </w:rPr>
+        <w:t>P9_14 – PWM</w:t>
+      </w:r>
+    </w:p>
+    <w:p>
+      <w:pPr>
+        <w:rPr>
+          <w:lang w:val="en-US"/>
+        </w:rPr>
+      </w:pPr>
+    </w:p>
+    <w:p>
+      <w:pPr>
+        <w:pStyle w:val="2"/>
+        <w:rPr>
+          <w:lang w:val="en-US"/>
+        </w:rPr>
+      </w:pPr>
+      <w:bookmarkStart w:id="11" w:name="_Toc498971368"/>
       <w:r>
         <w:rPr>
           <w:lang w:val="en-US"/>
         </w:rPr>
         <w:t>Code</w:t>
       </w:r>
-      <w:bookmarkEnd w:id="6"/>
-    </w:p>
-    <w:p>
-      <w:pPr>
-        <w:rPr>
-          <w:lang w:val="en-US"/>
-        </w:rPr>
-      </w:pPr>
-    </w:p>
-    <w:p>
-      <w:pPr>
-        <w:pStyle w:val="Heading2"/>
-        <w:rPr>
-          <w:lang w:val="en-US"/>
-        </w:rPr>
-      </w:pPr>
-      <w:bookmarkStart w:id="7" w:name="_Toc498898585"/>
+      <w:bookmarkEnd w:id="11"/>
+    </w:p>
+    <w:p>
+      <w:pPr>
+        <w:rPr>
+          <w:lang w:val="en-US"/>
+        </w:rPr>
+      </w:pPr>
+      <w:r>
+        <w:rPr>
+          <w:lang w:val="en-US"/>
+        </w:rPr>
+        <w:t>PWM c</w:t>
+      </w:r>
+      <w:r>
+        <w:rPr>
+          <w:lang w:val="en-US"/>
+        </w:rPr>
+        <w:t>ontrolled via bash scripts ‘set_led.sh’ and ‘get_led.sh’</w:t>
+      </w:r>
+      <w:r>
+        <w:rPr>
+          <w:lang w:val="en-US"/>
+        </w:rPr>
+        <w:t>.</w:t>
+      </w:r>
+    </w:p>
+    <w:p>
+      <w:pPr>
+        <w:rPr>
+          <w:lang w:val="en-US"/>
+        </w:rPr>
+      </w:pPr>
+    </w:p>
+    <w:p>
+      <w:pPr>
+        <w:pStyle w:val="2"/>
+        <w:rPr>
+          <w:lang w:val="en-US"/>
+        </w:rPr>
+      </w:pPr>
+      <w:bookmarkStart w:id="12" w:name="_Toc498971369"/>
       <w:r>
         <w:rPr>
           <w:lang w:val="en-US"/>
         </w:rPr>
         <w:t>Usage</w:t>
       </w:r>
-      <w:bookmarkEnd w:id="7"/>
-    </w:p>
-    <w:p>
-      <w:pPr>
-        <w:rPr>
-          <w:lang w:val="en-US"/>
-        </w:rPr>
-      </w:pPr>
-    </w:p>
-    <w:p>
-      <w:pPr>
-        <w:pStyle w:val="Heading1"/>
-        <w:rPr>
-          <w:lang w:val="en-US"/>
-        </w:rPr>
-      </w:pPr>
-      <w:bookmarkStart w:id="8" w:name="_Toc498898586"/>
-      <w:r>
-        <w:rPr>
-          <w:lang w:val="en-US"/>
-        </w:rPr>
-        <w:t>Light Intensity Control</w:t>
-      </w:r>
-      <w:bookmarkEnd w:id="8"/>
-    </w:p>
-    <w:p>
-      <w:pPr>
-        <w:pStyle w:val="Heading2"/>
-        <w:rPr>
-          <w:lang w:val="en-US"/>
-        </w:rPr>
-      </w:pPr>
-      <w:bookmarkStart w:id="9" w:name="_Toc498898587"/>
-      <w:r>
-        <w:rPr>
-          <w:lang w:val="en-US"/>
-        </w:rPr>
-        <w:t>Circuit</w:t>
-      </w:r>
-      <w:bookmarkEnd w:id="9"/>
-    </w:p>
-    <w:p>
-      <w:pPr>
-        <w:rPr>
-          <w:lang w:val="en-US"/>
-        </w:rPr>
-      </w:pPr>
-    </w:p>
-    <w:p>
-      <w:pPr>
-        <w:pStyle w:val="Heading2"/>
-        <w:rPr>
-          <w:lang w:val="en-US"/>
-        </w:rPr>
-      </w:pPr>
-      <w:bookmarkStart w:id="10" w:name="_Toc498898588"/>
-      <w:r>
-        <w:rPr>
-          <w:lang w:val="en-US"/>
-        </w:rPr>
-        <w:t>Pins</w:t>
-      </w:r>
-      <w:bookmarkEnd w:id="10"/>
-    </w:p>
-    <w:p>
-      <w:pPr>
-        <w:rPr>
-          <w:lang w:val="en-US"/>
-        </w:rPr>
-      </w:pPr>
-    </w:p>
-    <w:p>
-      <w:pPr>
-        <w:pStyle w:val="Heading2"/>
-        <w:rPr>
-          <w:lang w:val="en-US"/>
-        </w:rPr>
-      </w:pPr>
-      <w:bookmarkStart w:id="11" w:name="_Toc498898589"/>
-      <w:r>
-        <w:rPr>
-          <w:lang w:val="en-US"/>
-        </w:rPr>
-        <w:t>Code</w:t>
-      </w:r>
-      <w:bookmarkEnd w:id="11"/>
-    </w:p>
-    <w:p>
-      <w:pPr>
-        <w:rPr>
-          <w:lang w:val="en-US"/>
-        </w:rPr>
-      </w:pPr>
-    </w:p>
-    <w:p>
-      <w:pPr>
-        <w:pStyle w:val="Heading2"/>
-        <w:rPr>
-          <w:lang w:val="en-US"/>
-        </w:rPr>
-      </w:pPr>
-      <w:bookmarkStart w:id="12" w:name="_Toc498898590"/>
-      <w:r>
-        <w:rPr>
-          <w:lang w:val="en-US"/>
-        </w:rPr>
-        <w:t>Usage</w:t>
-      </w:r>
       <w:bookmarkEnd w:id="12"/>
     </w:p>
     <w:p>
@@ -3766,15 +4303,38 @@
           <w:lang w:val="en-US"/>
         </w:rPr>
       </w:pPr>
-    </w:p>
-    <w:p>
-      <w:pPr>
-        <w:pStyle w:val="Heading1"/>
-        <w:rPr>
-          <w:lang w:val="en-US"/>
-        </w:rPr>
-      </w:pPr>
-      <w:bookmarkStart w:id="13" w:name="_Toc498898591"/>
+      <w:r>
+        <w:rPr>
+          <w:lang w:val="en-US"/>
+        </w:rPr>
+        <w:t>Setting and getting current intensity of the LED stripe in percentage.</w:t>
+      </w:r>
+    </w:p>
+    <w:p>
+      <w:pPr>
+        <w:rPr>
+          <w:rFonts w:asciiTheme="majorHAnsi" w:eastAsiaTheme="majorEastAsia" w:hAnsiTheme="majorHAnsi" w:cstheme="majorBidi"/>
+          <w:color w:val="3E762A" w:themeColor="accent1" w:themeShade="BF"/>
+          <w:sz w:val="32"/>
+          <w:szCs w:val="32"/>
+          <w:lang w:val="en-US"/>
+        </w:rPr>
+      </w:pPr>
+      <w:r>
+        <w:rPr>
+          <w:lang w:val="en-US"/>
+        </w:rPr>
+        <w:br w:type="page"/>
+      </w:r>
+    </w:p>
+    <w:p>
+      <w:pPr>
+        <w:pStyle w:val="1"/>
+        <w:rPr>
+          <w:lang w:val="en-US"/>
+        </w:rPr>
+      </w:pPr>
+      <w:bookmarkStart w:id="13" w:name="_Toc498971370"/>
       <w:r>
         <w:rPr>
           <w:lang w:val="en-US"/>
@@ -3786,12 +4346,19 @@
     </w:p>
     <w:p>
       <w:pPr>
-        <w:pStyle w:val="Heading2"/>
-        <w:rPr>
-          <w:lang w:val="en-US"/>
-        </w:rPr>
-      </w:pPr>
-      <w:bookmarkStart w:id="14" w:name="_Toc498898592"/>
+        <w:rPr>
+          <w:lang w:val="en-US"/>
+        </w:rPr>
+      </w:pPr>
+    </w:p>
+    <w:p>
+      <w:pPr>
+        <w:pStyle w:val="2"/>
+        <w:rPr>
+          <w:lang w:val="en-US"/>
+        </w:rPr>
+      </w:pPr>
+      <w:bookmarkStart w:id="14" w:name="_Toc498971371"/>
       <w:r>
         <w:rPr>
           <w:lang w:val="en-US"/>
@@ -3806,15 +4373,76 @@
           <w:lang w:val="en-US"/>
         </w:rPr>
       </w:pPr>
-    </w:p>
-    <w:p>
-      <w:pPr>
-        <w:pStyle w:val="Heading2"/>
-        <w:rPr>
-          <w:lang w:val="en-US"/>
-        </w:rPr>
-      </w:pPr>
-      <w:bookmarkStart w:id="15" w:name="_Toc498898593"/>
+      <w:r>
+        <w:rPr>
+          <w:noProof/>
+          <w:lang w:val="en-US"/>
+        </w:rPr>
+        <w:drawing>
+          <wp:inline distT="0" distB="0" distL="0" distR="0" wp14:anchorId="1DB8B61E" wp14:editId="06E9FAA3">
+            <wp:extent cx="5658928" cy="2326166"/>
+            <wp:effectExtent l="0" t="0" r="0" b="0"/>
+            <wp:docPr id="7" name="Рисунок 7"/>
+            <wp:cNvGraphicFramePr>
+              <a:graphicFrameLocks xmlns:a="http://schemas.openxmlformats.org/drawingml/2006/main" noChangeAspect="1"/>
+            </wp:cNvGraphicFramePr>
+            <a:graphic xmlns:a="http://schemas.openxmlformats.org/drawingml/2006/main">
+              <a:graphicData uri="http://schemas.openxmlformats.org/drawingml/2006/picture">
+                <pic:pic xmlns:pic="http://schemas.openxmlformats.org/drawingml/2006/picture">
+                  <pic:nvPicPr>
+                    <pic:cNvPr id="0" name="Picture 4"/>
+                    <pic:cNvPicPr>
+                      <a:picLocks noChangeAspect="1" noChangeArrowheads="1"/>
+                    </pic:cNvPicPr>
+                  </pic:nvPicPr>
+                  <pic:blipFill>
+                    <a:blip r:embed="rId14">
+                      <a:extLst>
+                        <a:ext uri="{28A0092B-C50C-407E-A947-70E740481C1C}">
+                          <a14:useLocalDpi xmlns:a14="http://schemas.microsoft.com/office/drawing/2010/main" val="0"/>
+                        </a:ext>
+                      </a:extLst>
+                    </a:blip>
+                    <a:srcRect/>
+                    <a:stretch>
+                      <a:fillRect/>
+                    </a:stretch>
+                  </pic:blipFill>
+                  <pic:spPr bwMode="auto">
+                    <a:xfrm>
+                      <a:off x="0" y="0"/>
+                      <a:ext cx="5738924" cy="2359049"/>
+                    </a:xfrm>
+                    <a:prstGeom prst="rect">
+                      <a:avLst/>
+                    </a:prstGeom>
+                    <a:noFill/>
+                    <a:ln>
+                      <a:noFill/>
+                    </a:ln>
+                  </pic:spPr>
+                </pic:pic>
+              </a:graphicData>
+            </a:graphic>
+          </wp:inline>
+        </w:drawing>
+      </w:r>
+    </w:p>
+    <w:p>
+      <w:pPr>
+        <w:rPr>
+          <w:lang w:val="en-US"/>
+        </w:rPr>
+      </w:pPr>
+    </w:p>
+    <w:p>
+      <w:pPr>
+        <w:pStyle w:val="2"/>
+        <w:rPr>
+          <w:lang w:val="en-US"/>
+        </w:rPr>
+      </w:pPr>
+      <w:bookmarkStart w:id="15" w:name="_Toc498971372"/>
       <w:r>
         <w:rPr>
           <w:lang w:val="en-US"/>
@@ -3829,15 +4457,67 @@
           <w:lang w:val="en-US"/>
         </w:rPr>
       </w:pPr>
-    </w:p>
-    <w:p>
-      <w:pPr>
-        <w:pStyle w:val="Heading2"/>
-        <w:rPr>
-          <w:lang w:val="en-US"/>
-        </w:rPr>
-      </w:pPr>
-      <w:bookmarkStart w:id="16" w:name="_Toc498898594"/>
+      <w:r>
+        <w:rPr>
+          <w:lang w:val="en-US"/>
+        </w:rPr>
+        <w:t>P9_04 – voltage</w:t>
+      </w:r>
+    </w:p>
+    <w:p>
+      <w:pPr>
+        <w:rPr>
+          <w:lang w:val="en-US"/>
+        </w:rPr>
+      </w:pPr>
+      <w:r>
+        <w:rPr>
+          <w:lang w:val="en-US"/>
+        </w:rPr>
+        <w:t>P9_01 – ground</w:t>
+      </w:r>
+    </w:p>
+    <w:p>
+      <w:pPr>
+        <w:rPr>
+          <w:lang w:val="en-US"/>
+        </w:rPr>
+      </w:pPr>
+      <w:r>
+        <w:rPr>
+          <w:lang w:val="en-US"/>
+        </w:rPr>
+        <w:t>P9_19 – SCL</w:t>
+      </w:r>
+    </w:p>
+    <w:p>
+      <w:pPr>
+        <w:rPr>
+          <w:lang w:val="en-US"/>
+        </w:rPr>
+      </w:pPr>
+      <w:r>
+        <w:rPr>
+          <w:lang w:val="en-US"/>
+        </w:rPr>
+        <w:t>P9_20 – SDA</w:t>
+      </w:r>
+    </w:p>
+    <w:p>
+      <w:pPr>
+        <w:rPr>
+          <w:lang w:val="en-US"/>
+        </w:rPr>
+      </w:pPr>
+    </w:p>
+    <w:p>
+      <w:pPr>
+        <w:pStyle w:val="2"/>
+        <w:rPr>
+          <w:lang w:val="en-US"/>
+        </w:rPr>
+      </w:pPr>
+      <w:bookmarkStart w:id="16" w:name="_Toc498971373"/>
       <w:r>
         <w:rPr>
           <w:lang w:val="en-US"/>
@@ -3852,15 +4532,28 @@
           <w:lang w:val="en-US"/>
         </w:rPr>
       </w:pPr>
-    </w:p>
-    <w:p>
-      <w:pPr>
-        <w:pStyle w:val="Heading2"/>
-        <w:rPr>
-          <w:lang w:val="en-US"/>
-        </w:rPr>
-      </w:pPr>
-      <w:bookmarkStart w:id="17" w:name="_Toc498898595"/>
+      <w:r>
+        <w:rPr>
+          <w:lang w:val="en-US"/>
+        </w:rPr>
+        <w:t>I2C controlled via C++ compiled binary ‘hih8120.bin’</w:t>
+      </w:r>
+    </w:p>
+    <w:p>
+      <w:pPr>
+        <w:rPr>
+          <w:lang w:val="en-US"/>
+        </w:rPr>
+      </w:pPr>
+    </w:p>
+    <w:p>
+      <w:pPr>
+        <w:pStyle w:val="2"/>
+        <w:rPr>
+          <w:lang w:val="en-US"/>
+        </w:rPr>
+      </w:pPr>
+      <w:bookmarkStart w:id="17" w:name="_Toc498971374"/>
       <w:r>
         <w:rPr>
           <w:lang w:val="en-US"/>
@@ -3875,31 +4568,62 @@
           <w:lang w:val="en-US"/>
         </w:rPr>
       </w:pPr>
-    </w:p>
-    <w:p>
-      <w:pPr>
-        <w:pStyle w:val="Heading1"/>
-        <w:rPr>
-          <w:lang w:val="en-US"/>
-        </w:rPr>
-      </w:pPr>
-      <w:bookmarkStart w:id="18" w:name="_Toc498898596"/>
-      <w:r>
-        <w:rPr>
-          <w:lang w:val="en-US"/>
-        </w:rPr>
+      <w:r>
+        <w:rPr>
+          <w:lang w:val="en-US"/>
+        </w:rPr>
+        <w:t>Binary allows to get current value of temperature and/or humidity read by sensor.</w:t>
+      </w:r>
+    </w:p>
+    <w:p>
+      <w:pPr>
+        <w:rPr>
+          <w:rFonts w:asciiTheme="majorHAnsi" w:eastAsiaTheme="majorEastAsia" w:hAnsiTheme="majorHAnsi" w:cstheme="majorBidi"/>
+          <w:color w:val="3E762A" w:themeColor="accent1" w:themeShade="BF"/>
+          <w:sz w:val="32"/>
+          <w:szCs w:val="32"/>
+          <w:lang w:val="en-US"/>
+        </w:rPr>
+      </w:pPr>
+      <w:r>
+        <w:rPr>
+          <w:lang w:val="en-US"/>
+        </w:rPr>
+        <w:br w:type="page"/>
+      </w:r>
+    </w:p>
+    <w:p>
+      <w:pPr>
+        <w:pStyle w:val="1"/>
+        <w:rPr>
+          <w:lang w:val="en-US"/>
+        </w:rPr>
+      </w:pPr>
+      <w:bookmarkStart w:id="18" w:name="_Toc498971375"/>
+      <w:r>
+        <w:rPr>
+          <w:lang w:val="en-US"/>
+        </w:rPr>
+        <w:lastRenderedPageBreak/>
         <w:t>Servo Motor Control</w:t>
       </w:r>
       <w:bookmarkEnd w:id="18"/>
     </w:p>
     <w:p>
       <w:pPr>
-        <w:pStyle w:val="Heading2"/>
-        <w:rPr>
-          <w:lang w:val="en-US"/>
-        </w:rPr>
-      </w:pPr>
-      <w:bookmarkStart w:id="19" w:name="_Toc498898597"/>
+        <w:rPr>
+          <w:lang w:val="en-US"/>
+        </w:rPr>
+      </w:pPr>
+    </w:p>
+    <w:p>
+      <w:pPr>
+        <w:pStyle w:val="2"/>
+        <w:rPr>
+          <w:lang w:val="en-US"/>
+        </w:rPr>
+      </w:pPr>
+      <w:bookmarkStart w:id="19" w:name="_Toc498971376"/>
       <w:r>
         <w:rPr>
           <w:lang w:val="en-US"/>
@@ -3914,15 +4638,76 @@
           <w:lang w:val="en-US"/>
         </w:rPr>
       </w:pPr>
-    </w:p>
-    <w:p>
-      <w:pPr>
-        <w:pStyle w:val="Heading2"/>
-        <w:rPr>
-          <w:lang w:val="en-US"/>
-        </w:rPr>
-      </w:pPr>
-      <w:bookmarkStart w:id="20" w:name="_Toc498898598"/>
+      <w:r>
+        <w:rPr>
+          <w:noProof/>
+          <w:lang w:val="en-US"/>
+        </w:rPr>
+        <w:drawing>
+          <wp:inline distT="0" distB="0" distL="0" distR="0" wp14:anchorId="6AA94C52" wp14:editId="43CBCF1A">
+            <wp:extent cx="5634601" cy="1302589"/>
+            <wp:effectExtent l="0" t="0" r="4445" b="0"/>
+            <wp:docPr id="8" name="Рисунок 8"/>
+            <wp:cNvGraphicFramePr>
+              <a:graphicFrameLocks xmlns:a="http://schemas.openxmlformats.org/drawingml/2006/main" noChangeAspect="1"/>
+            </wp:cNvGraphicFramePr>
+            <a:graphic xmlns:a="http://schemas.openxmlformats.org/drawingml/2006/main">
+              <a:graphicData uri="http://schemas.openxmlformats.org/drawingml/2006/picture">
+                <pic:pic xmlns:pic="http://schemas.openxmlformats.org/drawingml/2006/picture">
+                  <pic:nvPicPr>
+                    <pic:cNvPr id="0" name="Picture 5"/>
+                    <pic:cNvPicPr>
+                      <a:picLocks noChangeAspect="1" noChangeArrowheads="1"/>
+                    </pic:cNvPicPr>
+                  </pic:nvPicPr>
+                  <pic:blipFill>
+                    <a:blip r:embed="rId15">
+                      <a:extLst>
+                        <a:ext uri="{28A0092B-C50C-407E-A947-70E740481C1C}">
+                          <a14:useLocalDpi xmlns:a14="http://schemas.microsoft.com/office/drawing/2010/main" val="0"/>
+                        </a:ext>
+                      </a:extLst>
+                    </a:blip>
+                    <a:srcRect/>
+                    <a:stretch>
+                      <a:fillRect/>
+                    </a:stretch>
+                  </pic:blipFill>
+                  <pic:spPr bwMode="auto">
+                    <a:xfrm>
+                      <a:off x="0" y="0"/>
+                      <a:ext cx="5709811" cy="1319976"/>
+                    </a:xfrm>
+                    <a:prstGeom prst="rect">
+                      <a:avLst/>
+                    </a:prstGeom>
+                    <a:noFill/>
+                    <a:ln>
+                      <a:noFill/>
+                    </a:ln>
+                  </pic:spPr>
+                </pic:pic>
+              </a:graphicData>
+            </a:graphic>
+          </wp:inline>
+        </w:drawing>
+      </w:r>
+    </w:p>
+    <w:p>
+      <w:pPr>
+        <w:rPr>
+          <w:lang w:val="en-US"/>
+        </w:rPr>
+      </w:pPr>
+    </w:p>
+    <w:p>
+      <w:pPr>
+        <w:pStyle w:val="2"/>
+        <w:rPr>
+          <w:lang w:val="en-US"/>
+        </w:rPr>
+      </w:pPr>
+      <w:bookmarkStart w:id="20" w:name="_Toc498971377"/>
       <w:r>
         <w:rPr>
           <w:lang w:val="en-US"/>
@@ -3937,15 +4722,54 @@
           <w:lang w:val="en-US"/>
         </w:rPr>
       </w:pPr>
-    </w:p>
-    <w:p>
-      <w:pPr>
-        <w:pStyle w:val="Heading2"/>
-        <w:rPr>
-          <w:lang w:val="en-US"/>
-        </w:rPr>
-      </w:pPr>
-      <w:bookmarkStart w:id="21" w:name="_Toc498898599"/>
+      <w:r>
+        <w:rPr>
+          <w:lang w:val="en-US"/>
+        </w:rPr>
+        <w:t>P9_07 – voltage</w:t>
+      </w:r>
+    </w:p>
+    <w:p>
+      <w:pPr>
+        <w:rPr>
+          <w:lang w:val="en-US"/>
+        </w:rPr>
+      </w:pPr>
+      <w:r>
+        <w:rPr>
+          <w:lang w:val="en-US"/>
+        </w:rPr>
+        <w:t>P9_01 – ground</w:t>
+      </w:r>
+    </w:p>
+    <w:p>
+      <w:pPr>
+        <w:rPr>
+          <w:lang w:val="en-US"/>
+        </w:rPr>
+      </w:pPr>
+      <w:r>
+        <w:rPr>
+          <w:lang w:val="en-US"/>
+        </w:rPr>
+        <w:t>P9_22 – PWM</w:t>
+      </w:r>
+    </w:p>
+    <w:p>
+      <w:pPr>
+        <w:rPr>
+          <w:lang w:val="en-US"/>
+        </w:rPr>
+      </w:pPr>
+    </w:p>
+    <w:p>
+      <w:pPr>
+        <w:pStyle w:val="2"/>
+        <w:rPr>
+          <w:lang w:val="en-US"/>
+        </w:rPr>
+      </w:pPr>
+      <w:bookmarkStart w:id="21" w:name="_Toc498971378"/>
       <w:r>
         <w:rPr>
           <w:lang w:val="en-US"/>
@@ -3960,15 +4784,58 @@
           <w:lang w:val="en-US"/>
         </w:rPr>
       </w:pPr>
-    </w:p>
-    <w:p>
-      <w:pPr>
-        <w:pStyle w:val="Heading2"/>
-        <w:rPr>
-          <w:lang w:val="en-US"/>
-        </w:rPr>
-      </w:pPr>
-      <w:bookmarkStart w:id="22" w:name="_Toc498898600"/>
+      <w:r>
+        <w:rPr>
+          <w:lang w:val="en-US"/>
+        </w:rPr>
+        <w:t>PWM controlled via bash scripts ‘</w:t>
+      </w:r>
+      <w:r>
+        <w:rPr>
+          <w:lang w:val="en-US"/>
+        </w:rPr>
+        <w:t>set_li</w:t>
+      </w:r>
+      <w:r>
+        <w:rPr>
+          <w:lang w:val="en-US"/>
+        </w:rPr>
+        <w:t>d.sh’ and ‘get_l</w:t>
+      </w:r>
+      <w:r>
+        <w:rPr>
+          <w:lang w:val="en-US"/>
+        </w:rPr>
+        <w:t>i</w:t>
+      </w:r>
+      <w:r>
+        <w:rPr>
+          <w:lang w:val="en-US"/>
+        </w:rPr>
+        <w:t>d.sh’.</w:t>
+      </w:r>
+      <w:r>
+        <w:rPr>
+          <w:lang w:val="en-US"/>
+        </w:rPr>
+        <w:t xml:space="preserve"> PWM is not enabled all the time – it only enables to move the motor and then disables again.</w:t>
+      </w:r>
+    </w:p>
+    <w:p>
+      <w:pPr>
+        <w:rPr>
+          <w:lang w:val="en-US"/>
+        </w:rPr>
+      </w:pPr>
+    </w:p>
+    <w:p>
+      <w:pPr>
+        <w:pStyle w:val="2"/>
+        <w:rPr>
+          <w:lang w:val="en-US"/>
+        </w:rPr>
+      </w:pPr>
+      <w:bookmarkStart w:id="22" w:name="_Toc498971379"/>
       <w:r>
         <w:rPr>
           <w:lang w:val="en-US"/>
@@ -3983,31 +4850,111 @@
           <w:lang w:val="en-US"/>
         </w:rPr>
       </w:pPr>
-    </w:p>
-    <w:p>
-      <w:pPr>
-        <w:pStyle w:val="Heading1"/>
-        <w:rPr>
-          <w:lang w:val="en-US"/>
-        </w:rPr>
-      </w:pPr>
-      <w:bookmarkStart w:id="23" w:name="_Toc498898601"/>
-      <w:r>
-        <w:rPr>
-          <w:lang w:val="en-US"/>
-        </w:rPr>
+      <w:r>
+        <w:rPr>
+          <w:lang w:val="en-US"/>
+        </w:rPr>
+        <w:t>Setting and getting</w:t>
+      </w:r>
+      <w:r>
+        <w:rPr>
+          <w:lang w:val="en-US"/>
+        </w:rPr>
+        <w:t xml:space="preserve"> current position</w:t>
+      </w:r>
+      <w:r>
+        <w:rPr>
+          <w:lang w:val="en-US"/>
+        </w:rPr>
+        <w:t xml:space="preserve"> of the </w:t>
+      </w:r>
+      <w:r>
+        <w:rPr>
+          <w:lang w:val="en-US"/>
+        </w:rPr>
+        <w:t>box lid</w:t>
+      </w:r>
+      <w:r>
+        <w:rPr>
+          <w:lang w:val="en-US"/>
+        </w:rPr>
+        <w:t xml:space="preserve"> in percentage</w:t>
+      </w:r>
+      <w:r>
+        <w:rPr>
+          <w:lang w:val="en-US"/>
+        </w:rPr>
+        <w:t xml:space="preserve"> – 0 for completely closed and 100 for completely opened</w:t>
+      </w:r>
+      <w:r>
+        <w:rPr>
+          <w:lang w:val="en-US"/>
+        </w:rPr>
+        <w:t>.</w:t>
+      </w:r>
+    </w:p>
+    <w:p>
+      <w:pPr>
+        <w:rPr>
+          <w:lang w:val="en-US"/>
+        </w:rPr>
+      </w:pPr>
+    </w:p>
+    <w:p>
+      <w:pPr>
+        <w:rPr>
+          <w:rFonts w:asciiTheme="majorHAnsi" w:eastAsiaTheme="majorEastAsia" w:hAnsiTheme="majorHAnsi" w:cstheme="majorBidi"/>
+          <w:color w:val="3E762A" w:themeColor="accent1" w:themeShade="BF"/>
+          <w:sz w:val="32"/>
+          <w:szCs w:val="32"/>
+          <w:lang w:val="en-US"/>
+        </w:rPr>
+      </w:pPr>
+      <w:r>
+        <w:rPr>
+          <w:lang w:val="en-US"/>
+        </w:rPr>
+        <w:br w:type="page"/>
+      </w:r>
+    </w:p>
+    <w:p>
+      <w:pPr>
+        <w:pStyle w:val="1"/>
+        <w:rPr>
+          <w:lang w:val="en-US"/>
+        </w:rPr>
+      </w:pPr>
+      <w:bookmarkStart w:id="23" w:name="_Toc498971380"/>
+      <w:r>
+        <w:rPr>
+          <w:lang w:val="en-US"/>
+        </w:rPr>
+        <w:lastRenderedPageBreak/>
         <w:t>Heater Control</w:t>
       </w:r>
       <w:bookmarkEnd w:id="23"/>
     </w:p>
     <w:p>
       <w:pPr>
-        <w:pStyle w:val="Heading2"/>
-        <w:rPr>
-          <w:lang w:val="en-US"/>
-        </w:rPr>
-      </w:pPr>
-      <w:bookmarkStart w:id="24" w:name="_Toc498898602"/>
+        <w:rPr>
+          <w:lang w:val="en-US"/>
+        </w:rPr>
+      </w:pPr>
+      <w:r>
+        <w:rPr>
+          <w:lang w:val="en-US"/>
+        </w:rPr>
+        <w:t>No heater was given to us so we just used an LED.</w:t>
+      </w:r>
+    </w:p>
+    <w:p>
+      <w:pPr>
+        <w:pStyle w:val="2"/>
+        <w:rPr>
+          <w:lang w:val="en-US"/>
+        </w:rPr>
+      </w:pPr>
+      <w:bookmarkStart w:id="24" w:name="_Toc498971381"/>
       <w:r>
         <w:rPr>
           <w:lang w:val="en-US"/>
@@ -4022,15 +4969,69 @@
           <w:lang w:val="en-US"/>
         </w:rPr>
       </w:pPr>
-    </w:p>
-    <w:p>
-      <w:pPr>
-        <w:pStyle w:val="Heading2"/>
-        <w:rPr>
-          <w:lang w:val="en-US"/>
-        </w:rPr>
-      </w:pPr>
-      <w:bookmarkStart w:id="25" w:name="_Toc498898603"/>
+      <w:r>
+        <w:rPr>
+          <w:noProof/>
+          <w:lang w:val="en-US"/>
+        </w:rPr>
+        <w:drawing>
+          <wp:inline distT="0" distB="0" distL="0" distR="0" wp14:anchorId="684345CB" wp14:editId="14EA4F2F">
+            <wp:extent cx="4873925" cy="2537880"/>
+            <wp:effectExtent l="0" t="0" r="3175" b="0"/>
+            <wp:docPr id="9" name="Рисунок 9"/>
+            <wp:cNvGraphicFramePr>
+              <a:graphicFrameLocks xmlns:a="http://schemas.openxmlformats.org/drawingml/2006/main" noChangeAspect="1"/>
+            </wp:cNvGraphicFramePr>
+            <a:graphic xmlns:a="http://schemas.openxmlformats.org/drawingml/2006/main">
+              <a:graphicData uri="http://schemas.openxmlformats.org/drawingml/2006/picture">
+                <pic:pic xmlns:pic="http://schemas.openxmlformats.org/drawingml/2006/picture">
+                  <pic:nvPicPr>
+                    <pic:cNvPr id="0" name="Picture 6"/>
+                    <pic:cNvPicPr>
+                      <a:picLocks noChangeAspect="1" noChangeArrowheads="1"/>
+                    </pic:cNvPicPr>
+                  </pic:nvPicPr>
+                  <pic:blipFill>
+                    <a:blip r:embed="rId16">
+                      <a:extLst>
+                        <a:ext uri="{28A0092B-C50C-407E-A947-70E740481C1C}">
+                          <a14:useLocalDpi xmlns:a14="http://schemas.microsoft.com/office/drawing/2010/main" val="0"/>
+                        </a:ext>
+                      </a:extLst>
+                    </a:blip>
+                    <a:srcRect/>
+                    <a:stretch>
+                      <a:fillRect/>
+                    </a:stretch>
+                  </pic:blipFill>
+                  <pic:spPr bwMode="auto">
+                    <a:xfrm>
+                      <a:off x="0" y="0"/>
+                      <a:ext cx="4883441" cy="2542835"/>
+                    </a:xfrm>
+                    <a:prstGeom prst="rect">
+                      <a:avLst/>
+                    </a:prstGeom>
+                    <a:noFill/>
+                    <a:ln>
+                      <a:noFill/>
+                    </a:ln>
+                  </pic:spPr>
+                </pic:pic>
+              </a:graphicData>
+            </a:graphic>
+          </wp:inline>
+        </w:drawing>
+      </w:r>
+    </w:p>
+    <w:p>
+      <w:pPr>
+        <w:pStyle w:val="2"/>
+        <w:rPr>
+          <w:lang w:val="en-US"/>
+        </w:rPr>
+      </w:pPr>
+      <w:bookmarkStart w:id="25" w:name="_Toc498971382"/>
       <w:r>
         <w:rPr>
           <w:lang w:val="en-US"/>
@@ -4045,15 +5046,41 @@
           <w:lang w:val="en-US"/>
         </w:rPr>
       </w:pPr>
-    </w:p>
-    <w:p>
-      <w:pPr>
-        <w:pStyle w:val="Heading2"/>
-        <w:rPr>
-          <w:lang w:val="en-US"/>
-        </w:rPr>
-      </w:pPr>
-      <w:bookmarkStart w:id="26" w:name="_Toc498898604"/>
+      <w:r>
+        <w:rPr>
+          <w:lang w:val="en-US"/>
+        </w:rPr>
+        <w:t>P9_02 – ground</w:t>
+      </w:r>
+    </w:p>
+    <w:p>
+      <w:pPr>
+        <w:rPr>
+          <w:lang w:val="en-US"/>
+        </w:rPr>
+      </w:pPr>
+      <w:r>
+        <w:rPr>
+          <w:lang w:val="en-US"/>
+        </w:rPr>
+        <w:t>P9_12 – output</w:t>
+      </w:r>
+    </w:p>
+    <w:p>
+      <w:pPr>
+        <w:rPr>
+          <w:lang w:val="en-US"/>
+        </w:rPr>
+      </w:pPr>
+    </w:p>
+    <w:p>
+      <w:pPr>
+        <w:pStyle w:val="2"/>
+        <w:rPr>
+          <w:lang w:val="en-US"/>
+        </w:rPr>
+      </w:pPr>
+      <w:bookmarkStart w:id="26" w:name="_Toc498971383"/>
       <w:r>
         <w:rPr>
           <w:lang w:val="en-US"/>
@@ -4068,15 +5095,28 @@
           <w:lang w:val="en-US"/>
         </w:rPr>
       </w:pPr>
-    </w:p>
-    <w:p>
-      <w:pPr>
-        <w:pStyle w:val="Heading2"/>
-        <w:rPr>
-          <w:lang w:val="en-US"/>
-        </w:rPr>
-      </w:pPr>
-      <w:bookmarkStart w:id="27" w:name="_Toc498898605"/>
+      <w:r>
+        <w:rPr>
+          <w:lang w:val="en-US"/>
+        </w:rPr>
+        <w:t>Controlled via bash scripts ‘get_heater.sh’ and ‘set_heater.sh’</w:t>
+      </w:r>
+    </w:p>
+    <w:p>
+      <w:pPr>
+        <w:rPr>
+          <w:lang w:val="en-US"/>
+        </w:rPr>
+      </w:pPr>
+    </w:p>
+    <w:p>
+      <w:pPr>
+        <w:pStyle w:val="2"/>
+        <w:rPr>
+          <w:lang w:val="en-US"/>
+        </w:rPr>
+      </w:pPr>
+      <w:bookmarkStart w:id="27" w:name="_Toc498971384"/>
       <w:r>
         <w:rPr>
           <w:lang w:val="en-US"/>
@@ -4084,6 +5124,19 @@
         <w:t>Usage</w:t>
       </w:r>
       <w:bookmarkEnd w:id="27"/>
+    </w:p>
+    <w:p>
+      <w:pPr>
+        <w:rPr>
+          <w:lang w:val="en-US"/>
+        </w:rPr>
+      </w:pPr>
+      <w:r>
+        <w:rPr>
+          <w:lang w:val="en-US"/>
+        </w:rPr>
+        <w:t>Setting ang getting current “heater” status – 0 for off, 1 for on.</w:t>
+      </w:r>
     </w:p>
     <w:p>
       <w:pPr>
@@ -4858,15 +5911,15 @@
     <w:lsdException w:name="Hashtag" w:semiHidden="1" w:unhideWhenUsed="1"/>
     <w:lsdException w:name="Unresolved Mention" w:semiHidden="1" w:unhideWhenUsed="1"/>
   </w:latentStyles>
-  <w:style w:type="paragraph" w:default="1" w:styleId="Normal">
+  <w:style w:type="paragraph" w:default="1" w:styleId="a">
     <w:name w:val="Normal"/>
     <w:qFormat/>
   </w:style>
-  <w:style w:type="paragraph" w:styleId="Heading1">
+  <w:style w:type="paragraph" w:styleId="1">
     <w:name w:val="heading 1"/>
-    <w:basedOn w:val="Normal"/>
-    <w:next w:val="Normal"/>
-    <w:link w:val="Heading1Char"/>
+    <w:basedOn w:val="a"/>
+    <w:next w:val="a"/>
+    <w:link w:val="10"/>
     <w:uiPriority w:val="9"/>
     <w:qFormat/>
     <w:rsid w:val="00E30DD2"/>
@@ -4883,11 +5936,11 @@
       <w:szCs w:val="32"/>
     </w:rPr>
   </w:style>
-  <w:style w:type="paragraph" w:styleId="Heading2">
+  <w:style w:type="paragraph" w:styleId="2">
     <w:name w:val="heading 2"/>
-    <w:basedOn w:val="Normal"/>
-    <w:next w:val="Normal"/>
-    <w:link w:val="Heading2Char"/>
+    <w:basedOn w:val="a"/>
+    <w:next w:val="a"/>
+    <w:link w:val="20"/>
     <w:uiPriority w:val="9"/>
     <w:unhideWhenUsed/>
     <w:qFormat/>
@@ -4905,13 +5958,13 @@
       <w:szCs w:val="26"/>
     </w:rPr>
   </w:style>
-  <w:style w:type="character" w:default="1" w:styleId="DefaultParagraphFont">
+  <w:style w:type="character" w:default="1" w:styleId="a0">
     <w:name w:val="Default Paragraph Font"/>
     <w:uiPriority w:val="1"/>
     <w:semiHidden/>
     <w:unhideWhenUsed/>
   </w:style>
-  <w:style w:type="table" w:default="1" w:styleId="TableNormal">
+  <w:style w:type="table" w:default="1" w:styleId="a1">
     <w:name w:val="Normal Table"/>
     <w:uiPriority w:val="99"/>
     <w:semiHidden/>
@@ -4926,15 +5979,15 @@
       </w:tblCellMar>
     </w:tblPr>
   </w:style>
-  <w:style w:type="numbering" w:default="1" w:styleId="NoList">
+  <w:style w:type="numbering" w:default="1" w:styleId="a2">
     <w:name w:val="No List"/>
     <w:uiPriority w:val="99"/>
     <w:semiHidden/>
     <w:unhideWhenUsed/>
   </w:style>
-  <w:style w:type="paragraph" w:styleId="NoSpacing">
+  <w:style w:type="paragraph" w:styleId="a3">
     <w:name w:val="No Spacing"/>
-    <w:link w:val="NoSpacingChar"/>
+    <w:link w:val="a4"/>
     <w:uiPriority w:val="1"/>
     <w:qFormat/>
     <w:rsid w:val="00E30DD2"/>
@@ -4946,10 +5999,10 @@
       <w:lang w:val="en-US"/>
     </w:rPr>
   </w:style>
-  <w:style w:type="character" w:customStyle="1" w:styleId="NoSpacingChar">
-    <w:name w:val="No Spacing Char"/>
-    <w:basedOn w:val="DefaultParagraphFont"/>
-    <w:link w:val="NoSpacing"/>
+  <w:style w:type="character" w:customStyle="1" w:styleId="a4">
+    <w:name w:val="Без интервала Знак"/>
+    <w:basedOn w:val="a0"/>
+    <w:link w:val="a3"/>
     <w:uiPriority w:val="1"/>
     <w:rsid w:val="00E30DD2"/>
     <w:rPr>
@@ -4957,11 +6010,11 @@
       <w:lang w:val="en-US"/>
     </w:rPr>
   </w:style>
-  <w:style w:type="paragraph" w:styleId="Title">
+  <w:style w:type="paragraph" w:styleId="a5">
     <w:name w:val="Title"/>
-    <w:basedOn w:val="Normal"/>
-    <w:next w:val="Normal"/>
-    <w:link w:val="TitleChar"/>
+    <w:basedOn w:val="a"/>
+    <w:next w:val="a"/>
+    <w:link w:val="a6"/>
     <w:uiPriority w:val="10"/>
     <w:qFormat/>
     <w:rsid w:val="00E30DD2"/>
@@ -4979,10 +6032,10 @@
       <w:lang w:val="en-US"/>
     </w:rPr>
   </w:style>
-  <w:style w:type="character" w:customStyle="1" w:styleId="TitleChar">
-    <w:name w:val="Title Char"/>
-    <w:basedOn w:val="DefaultParagraphFont"/>
-    <w:link w:val="Title"/>
+  <w:style w:type="character" w:customStyle="1" w:styleId="a6">
+    <w:name w:val="Заголовок Знак"/>
+    <w:basedOn w:val="a0"/>
+    <w:link w:val="a5"/>
     <w:uiPriority w:val="10"/>
     <w:rsid w:val="00E30DD2"/>
     <w:rPr>
@@ -4995,11 +6048,11 @@
       <w:lang w:val="en-US"/>
     </w:rPr>
   </w:style>
-  <w:style w:type="paragraph" w:styleId="Subtitle">
+  <w:style w:type="paragraph" w:styleId="a7">
     <w:name w:val="Subtitle"/>
-    <w:basedOn w:val="Normal"/>
-    <w:next w:val="Normal"/>
-    <w:link w:val="SubtitleChar"/>
+    <w:basedOn w:val="a"/>
+    <w:next w:val="a"/>
+    <w:link w:val="a8"/>
     <w:uiPriority w:val="11"/>
     <w:qFormat/>
     <w:rsid w:val="00E30DD2"/>
@@ -5015,10 +6068,10 @@
       <w:lang w:val="en-US"/>
     </w:rPr>
   </w:style>
-  <w:style w:type="character" w:customStyle="1" w:styleId="SubtitleChar">
-    <w:name w:val="Subtitle Char"/>
-    <w:basedOn w:val="DefaultParagraphFont"/>
-    <w:link w:val="Subtitle"/>
+  <w:style w:type="character" w:customStyle="1" w:styleId="a8">
+    <w:name w:val="Подзаголовок Знак"/>
+    <w:basedOn w:val="a0"/>
+    <w:link w:val="a7"/>
     <w:uiPriority w:val="11"/>
     <w:rsid w:val="00E30DD2"/>
     <w:rPr>
@@ -5028,10 +6081,10 @@
       <w:lang w:val="en-US"/>
     </w:rPr>
   </w:style>
-  <w:style w:type="character" w:customStyle="1" w:styleId="Heading1Char">
-    <w:name w:val="Heading 1 Char"/>
-    <w:basedOn w:val="DefaultParagraphFont"/>
-    <w:link w:val="Heading1"/>
+  <w:style w:type="character" w:customStyle="1" w:styleId="10">
+    <w:name w:val="Заголовок 1 Знак"/>
+    <w:basedOn w:val="a0"/>
+    <w:link w:val="1"/>
     <w:uiPriority w:val="9"/>
     <w:rsid w:val="00E30DD2"/>
     <w:rPr>
@@ -5041,10 +6094,10 @@
       <w:szCs w:val="32"/>
     </w:rPr>
   </w:style>
-  <w:style w:type="character" w:customStyle="1" w:styleId="Heading2Char">
-    <w:name w:val="Heading 2 Char"/>
-    <w:basedOn w:val="DefaultParagraphFont"/>
-    <w:link w:val="Heading2"/>
+  <w:style w:type="character" w:customStyle="1" w:styleId="20">
+    <w:name w:val="Заголовок 2 Знак"/>
+    <w:basedOn w:val="a0"/>
+    <w:link w:val="2"/>
     <w:uiPriority w:val="9"/>
     <w:rsid w:val="00BA6B6A"/>
     <w:rPr>
@@ -5054,9 +6107,9 @@
       <w:szCs w:val="26"/>
     </w:rPr>
   </w:style>
-  <w:style w:type="paragraph" w:styleId="ListParagraph">
+  <w:style w:type="paragraph" w:styleId="a9">
     <w:name w:val="List Paragraph"/>
-    <w:basedOn w:val="Normal"/>
+    <w:basedOn w:val="a"/>
     <w:uiPriority w:val="34"/>
     <w:qFormat/>
     <w:rsid w:val="004F43AD"/>
@@ -5065,10 +6118,10 @@
       <w:contextualSpacing/>
     </w:pPr>
   </w:style>
-  <w:style w:type="paragraph" w:styleId="TOCHeading">
+  <w:style w:type="paragraph" w:styleId="aa">
     <w:name w:val="TOC Heading"/>
-    <w:basedOn w:val="Heading1"/>
-    <w:next w:val="Normal"/>
+    <w:basedOn w:val="1"/>
+    <w:next w:val="a"/>
     <w:uiPriority w:val="39"/>
     <w:unhideWhenUsed/>
     <w:qFormat/>
@@ -5080,10 +6133,10 @@
       <w:lang w:val="en-US"/>
     </w:rPr>
   </w:style>
-  <w:style w:type="paragraph" w:styleId="TOC1">
+  <w:style w:type="paragraph" w:styleId="11">
     <w:name w:val="toc 1"/>
-    <w:basedOn w:val="Normal"/>
-    <w:next w:val="Normal"/>
+    <w:basedOn w:val="a"/>
+    <w:next w:val="a"/>
     <w:autoRedefine/>
     <w:uiPriority w:val="39"/>
     <w:unhideWhenUsed/>
@@ -5092,10 +6145,10 @@
       <w:spacing w:after="100"/>
     </w:pPr>
   </w:style>
-  <w:style w:type="paragraph" w:styleId="TOC2">
+  <w:style w:type="paragraph" w:styleId="21">
     <w:name w:val="toc 2"/>
-    <w:basedOn w:val="Normal"/>
-    <w:next w:val="Normal"/>
+    <w:basedOn w:val="a"/>
+    <w:next w:val="a"/>
     <w:autoRedefine/>
     <w:uiPriority w:val="39"/>
     <w:unhideWhenUsed/>
@@ -5105,9 +6158,9 @@
       <w:ind w:left="220"/>
     </w:pPr>
   </w:style>
-  <w:style w:type="character" w:styleId="Hyperlink">
+  <w:style w:type="character" w:styleId="ab">
     <w:name w:val="Hyperlink"/>
-    <w:basedOn w:val="DefaultParagraphFont"/>
+    <w:basedOn w:val="a0"/>
     <w:uiPriority w:val="99"/>
     <w:unhideWhenUsed/>
     <w:rsid w:val="004F43AD"/>
@@ -5116,9 +6169,9 @@
       <w:u w:val="single"/>
     </w:rPr>
   </w:style>
-  <w:style w:type="table" w:styleId="TableGrid">
+  <w:style w:type="table" w:styleId="ac">
     <w:name w:val="Table Grid"/>
-    <w:basedOn w:val="TableNormal"/>
+    <w:basedOn w:val="a1"/>
     <w:uiPriority w:val="39"/>
     <w:rsid w:val="000043F1"/>
     <w:pPr>
@@ -5135,9 +6188,9 @@
       </w:tblBorders>
     </w:tblPr>
   </w:style>
-  <w:style w:type="table" w:styleId="GridTable4-Accent1">
+  <w:style w:type="table" w:styleId="-41">
     <w:name w:val="Grid Table 4 Accent 1"/>
-    <w:basedOn w:val="TableNormal"/>
+    <w:basedOn w:val="a1"/>
     <w:uiPriority w:val="49"/>
     <w:rsid w:val="000043F1"/>
     <w:pPr>
@@ -5514,7 +6567,7 @@
 </file>
 
 <file path=customXml/itemProps1.xml><?xml version="1.0" encoding="utf-8"?>
-<ds:datastoreItem xmlns:ds="http://schemas.openxmlformats.org/officeDocument/2006/customXml" ds:itemID="{4580CEBF-AC15-4EE8-BD5C-20C686363D59}">
+<ds:datastoreItem xmlns:ds="http://schemas.openxmlformats.org/officeDocument/2006/customXml" ds:itemID="{0C53BDD1-88A2-4F5C-B92C-A68B0AAC1057}">
   <ds:schemaRefs>
     <ds:schemaRef ds:uri="http://schemas.openxmlformats.org/officeDocument/2006/bibliography"/>
   </ds:schemaRefs>

</xml_diff>